<commit_message>
Adding Tom Wood's pandoc template method
Adds pandoc functions to models.py
Adds customer-reference.docx which provides style guide for template generation
</commit_message>
<xml_diff>
--- a/assets/custom-reference.docx
+++ b/assets/custom-reference.docx
@@ -1,354 +1,250 @@
 
 <file path=word/document.xml><?xml version="1.0" encoding="utf-8"?>
-<w:document xmlns:o="urn:schemas-microsoft-com:office:office" xmlns:r="http://schemas.openxmlformats.org/officeDocument/2006/relationships" xmlns:v="urn:schemas-microsoft-com:vml" xmlns:w="http://schemas.openxmlformats.org/wordprocessingml/2006/main" xmlns:w10="urn:schemas-microsoft-com:office:word" xmlns:wp="http://schemas.openxmlformats.org/drawingml/2006/wordprocessingDrawing" xmlns:wps="http://schemas.microsoft.com/office/word/2010/wordprocessingShape" xmlns:wpg="http://schemas.microsoft.com/office/word/2010/wordprocessingGroup" xmlns:mc="http://schemas.openxmlformats.org/markup-compatibility/2006" xmlns:wp14="http://schemas.microsoft.com/office/word/2010/wordprocessingDrawing" xmlns:w14="http://schemas.microsoft.com/office/word/2010/wordml" mc:Ignorable="w14 wp14">
+<w:document xmlns:wpc="http://schemas.microsoft.com/office/word/2010/wordprocessingCanvas" xmlns:cx="http://schemas.microsoft.com/office/drawing/2014/chartex" xmlns:cx1="http://schemas.microsoft.com/office/drawing/2015/9/8/chartex" xmlns:cx2="http://schemas.microsoft.com/office/drawing/2015/10/21/chartex" xmlns:cx3="http://schemas.microsoft.com/office/drawing/2016/5/9/chartex" xmlns:cx4="http://schemas.microsoft.com/office/drawing/2016/5/10/chartex" xmlns:cx5="http://schemas.microsoft.com/office/drawing/2016/5/11/chartex" xmlns:cx6="http://schemas.microsoft.com/office/drawing/2016/5/12/chartex" xmlns:cx7="http://schemas.microsoft.com/office/drawing/2016/5/13/chartex" xmlns:cx8="http://schemas.microsoft.com/office/drawing/2016/5/14/chartex" xmlns:mc="http://schemas.openxmlformats.org/markup-compatibility/2006" xmlns:aink="http://schemas.microsoft.com/office/drawing/2016/ink" xmlns:am3d="http://schemas.microsoft.com/office/drawing/2017/model3d" xmlns:o="urn:schemas-microsoft-com:office:office" xmlns:r="http://schemas.openxmlformats.org/officeDocument/2006/relationships" xmlns:m="http://schemas.openxmlformats.org/officeDocument/2006/math" xmlns:v="urn:schemas-microsoft-com:vml" xmlns:wp14="http://schemas.microsoft.com/office/word/2010/wordprocessingDrawing" xmlns:wp="http://schemas.openxmlformats.org/drawingml/2006/wordprocessingDrawing" xmlns:w10="urn:schemas-microsoft-com:office:word" xmlns:w="http://schemas.openxmlformats.org/wordprocessingml/2006/main" xmlns:w14="http://schemas.microsoft.com/office/word/2010/wordml" xmlns:w15="http://schemas.microsoft.com/office/word/2012/wordml" xmlns:w16cex="http://schemas.microsoft.com/office/word/2018/wordml/cex" xmlns:w16cid="http://schemas.microsoft.com/office/word/2016/wordml/cid" xmlns:w16="http://schemas.microsoft.com/office/word/2018/wordml" xmlns:w16se="http://schemas.microsoft.com/office/word/2015/wordml/symex" xmlns:wpg="http://schemas.microsoft.com/office/word/2010/wordprocessingGroup" xmlns:wpi="http://schemas.microsoft.com/office/word/2010/wordprocessingInk" xmlns:wne="http://schemas.microsoft.com/office/word/2006/wordml" xmlns:wps="http://schemas.microsoft.com/office/word/2010/wordprocessingShape" mc:Ignorable="w14 w15 w16se w16cid w16 w16cex wp14">
   <w:body>
     <w:p>
       <w:pPr>
         <w:pStyle w:val="Title"/>
-        <w:spacing w:before="480" w:after="240"/>
-        <w:rPr/>
-      </w:pPr>
-      <w:r>
-        <w:rPr/>
+      </w:pPr>
+      <w:r>
         <w:t xml:space="preserve"> </w:t>
       </w:r>
       <w:r>
-        <w:rPr/>
-        <w:t xml:space="preserve">Title </w:t>
+        <w:t>Title</w:t>
+      </w:r>
+      <w:r>
+        <w:t xml:space="preserve"> </w:t>
       </w:r>
     </w:p>
     <w:p>
       <w:pPr>
         <w:pStyle w:val="Subtitle"/>
-        <w:rPr/>
-      </w:pPr>
-      <w:r>
-        <w:rPr/>
-        <w:t xml:space="preserve"> </w:t>
-      </w:r>
-      <w:r>
-        <w:rPr/>
-        <w:t xml:space="preserve">Subtitle </w:t>
+      </w:pPr>
+      <w:r>
+        <w:t xml:space="preserve"> Subtitle </w:t>
       </w:r>
     </w:p>
     <w:p>
       <w:pPr>
         <w:pStyle w:val="Author"/>
-        <w:rPr/>
-      </w:pPr>
-      <w:r>
-        <w:rPr/>
-        <w:t xml:space="preserve"> </w:t>
-      </w:r>
-      <w:r>
-        <w:rPr/>
-        <w:t xml:space="preserve">Author </w:t>
+      </w:pPr>
+      <w:r>
+        <w:t xml:space="preserve"> Author </w:t>
       </w:r>
     </w:p>
     <w:p>
       <w:pPr>
         <w:pStyle w:val="Date"/>
-        <w:rPr/>
-      </w:pPr>
-      <w:r>
-        <w:rPr/>
-        <w:t xml:space="preserve"> </w:t>
-      </w:r>
-      <w:r>
-        <w:rPr/>
-        <w:t xml:space="preserve">Date </w:t>
+      </w:pPr>
+      <w:r>
+        <w:t xml:space="preserve"> Date </w:t>
       </w:r>
     </w:p>
     <w:p>
       <w:pPr>
         <w:pStyle w:val="Abstract"/>
         <w:jc w:val="center"/>
-        <w:rPr/>
-      </w:pPr>
-      <w:r>
-        <w:rPr/>
+      </w:pPr>
+      <w:r>
         <w:t xml:space="preserve">Abstract </w:t>
       </w:r>
     </w:p>
     <w:p>
       <w:pPr>
-        <w:pStyle w:val="TextBody"/>
-        <w:spacing w:before="180" w:after="180"/>
-        <w:rPr/>
-      </w:pPr>
-      <w:r>
-        <w:rPr/>
-      </w:r>
+        <w:pStyle w:val="BodyText"/>
+      </w:pPr>
     </w:p>
     <w:p>
       <w:pPr>
         <w:pStyle w:val="Heading1"/>
-        <w:rPr/>
       </w:pPr>
       <w:bookmarkStart w:id="0" w:name="__RefHeading___Toc27500_928987756"/>
       <w:bookmarkStart w:id="1" w:name="heading-1"/>
       <w:bookmarkEnd w:id="0"/>
       <w:r>
-        <w:rPr/>
-        <w:t xml:space="preserve"> </w:t>
-      </w:r>
-      <w:r>
-        <w:rPr/>
-        <w:t xml:space="preserve">Heading 1 </w:t>
+        <w:t xml:space="preserve"> Heading 1 </w:t>
       </w:r>
       <w:bookmarkEnd w:id="1"/>
     </w:p>
     <w:p>
       <w:pPr>
         <w:pStyle w:val="Heading2"/>
-        <w:rPr/>
       </w:pPr>
       <w:bookmarkStart w:id="2" w:name="__RefHeading___Toc27502_928987756"/>
       <w:bookmarkStart w:id="3" w:name="heading-2"/>
       <w:bookmarkEnd w:id="2"/>
       <w:r>
-        <w:rPr/>
-        <w:t xml:space="preserve"> </w:t>
-      </w:r>
-      <w:r>
-        <w:rPr/>
-        <w:t xml:space="preserve">Heading 2 </w:t>
+        <w:t xml:space="preserve"> Heading 2 </w:t>
       </w:r>
       <w:bookmarkEnd w:id="3"/>
     </w:p>
     <w:p>
       <w:pPr>
         <w:pStyle w:val="Heading3"/>
-        <w:rPr/>
       </w:pPr>
       <w:bookmarkStart w:id="4" w:name="__RefHeading___Toc27504_928987756"/>
       <w:bookmarkStart w:id="5" w:name="heading-3"/>
       <w:bookmarkEnd w:id="4"/>
       <w:r>
-        <w:rPr/>
-        <w:t xml:space="preserve"> </w:t>
-      </w:r>
-      <w:r>
-        <w:rPr/>
-        <w:t xml:space="preserve">Heading 3 </w:t>
+        <w:t xml:space="preserve"> Heading 3 </w:t>
       </w:r>
       <w:bookmarkEnd w:id="5"/>
     </w:p>
     <w:p>
       <w:pPr>
         <w:pStyle w:val="Heading4"/>
-        <w:rPr/>
       </w:pPr>
       <w:bookmarkStart w:id="6" w:name="__RefHeading___Toc27506_928987756"/>
       <w:bookmarkStart w:id="7" w:name="heading-4"/>
       <w:bookmarkEnd w:id="6"/>
       <w:r>
-        <w:rPr/>
-        <w:t xml:space="preserve"> </w:t>
-      </w:r>
-      <w:r>
-        <w:rPr/>
-        <w:t xml:space="preserve">Heading 4 </w:t>
+        <w:t xml:space="preserve"> Heading 4 </w:t>
       </w:r>
       <w:bookmarkEnd w:id="7"/>
     </w:p>
     <w:p>
       <w:pPr>
         <w:pStyle w:val="Heading5"/>
-        <w:rPr/>
       </w:pPr>
       <w:bookmarkStart w:id="8" w:name="__RefHeading___Toc27508_928987756"/>
       <w:bookmarkStart w:id="9" w:name="heading-5"/>
       <w:bookmarkEnd w:id="8"/>
       <w:r>
-        <w:rPr/>
-        <w:t xml:space="preserve"> </w:t>
-      </w:r>
-      <w:r>
-        <w:rPr/>
-        <w:t xml:space="preserve">Heading 5 </w:t>
+        <w:t xml:space="preserve"> Heading 5 </w:t>
       </w:r>
       <w:bookmarkEnd w:id="9"/>
     </w:p>
     <w:p>
       <w:pPr>
         <w:pStyle w:val="Heading6"/>
-        <w:rPr/>
       </w:pPr>
       <w:bookmarkStart w:id="10" w:name="__RefHeading___Toc27510_928987756"/>
       <w:bookmarkStart w:id="11" w:name="heading-6"/>
       <w:bookmarkEnd w:id="10"/>
       <w:r>
-        <w:rPr/>
-        <w:t xml:space="preserve"> </w:t>
-      </w:r>
-      <w:r>
-        <w:rPr/>
-        <w:t xml:space="preserve">Heading 6 </w:t>
+        <w:t xml:space="preserve"> Heading 6 </w:t>
       </w:r>
       <w:bookmarkEnd w:id="11"/>
     </w:p>
     <w:p>
       <w:pPr>
         <w:pStyle w:val="Heading7"/>
-        <w:rPr/>
       </w:pPr>
       <w:bookmarkStart w:id="12" w:name="__RefHeading___Toc27512_928987756"/>
       <w:bookmarkStart w:id="13" w:name="heading-7"/>
       <w:bookmarkEnd w:id="12"/>
       <w:r>
-        <w:rPr/>
-        <w:t xml:space="preserve"> </w:t>
-      </w:r>
-      <w:r>
-        <w:rPr/>
-        <w:t xml:space="preserve">Heading 7 </w:t>
+        <w:t xml:space="preserve"> Heading 7 </w:t>
       </w:r>
       <w:bookmarkEnd w:id="13"/>
     </w:p>
     <w:p>
       <w:pPr>
         <w:pStyle w:val="Heading8"/>
-        <w:rPr/>
       </w:pPr>
       <w:bookmarkStart w:id="14" w:name="__RefHeading___Toc27514_928987756"/>
       <w:bookmarkStart w:id="15" w:name="heading-8"/>
       <w:bookmarkEnd w:id="14"/>
       <w:r>
-        <w:rPr/>
-        <w:t xml:space="preserve"> </w:t>
-      </w:r>
-      <w:r>
-        <w:rPr/>
-        <w:t xml:space="preserve">Heading 8 </w:t>
+        <w:t xml:space="preserve"> Heading 8 </w:t>
       </w:r>
       <w:bookmarkEnd w:id="15"/>
     </w:p>
     <w:p>
       <w:pPr>
         <w:pStyle w:val="Heading9"/>
-        <w:rPr/>
       </w:pPr>
       <w:bookmarkStart w:id="16" w:name="__RefHeading___Toc27516_928987756"/>
       <w:bookmarkStart w:id="17" w:name="heading-9"/>
       <w:bookmarkEnd w:id="16"/>
       <w:r>
-        <w:rPr/>
-        <w:t xml:space="preserve"> </w:t>
-      </w:r>
-      <w:r>
-        <w:rPr/>
-        <w:t xml:space="preserve">Heading 9 </w:t>
+        <w:t xml:space="preserve"> Heading 9 </w:t>
       </w:r>
       <w:bookmarkEnd w:id="17"/>
     </w:p>
     <w:p>
       <w:pPr>
         <w:pStyle w:val="FirstParagraph"/>
-        <w:rPr/>
-      </w:pPr>
-      <w:r>
-        <w:rPr/>
-        <w:t xml:space="preserve"> </w:t>
-      </w:r>
-      <w:r>
-        <w:rPr/>
-        <w:t xml:space="preserve">First Paragraph. </w:t>
-      </w:r>
-    </w:p>
-    <w:p>
-      <w:pPr>
-        <w:pStyle w:val="TextBody"/>
-        <w:rPr/>
-      </w:pPr>
-      <w:r>
-        <w:rPr/>
-        <w:t xml:space="preserve"> </w:t>
-      </w:r>
-      <w:r>
-        <w:rPr/>
-        <w:t xml:space="preserve">Body Text. Body Text Char.    </w:t>
+      </w:pPr>
+      <w:r>
+        <w:t xml:space="preserve"> First Paragraph. </w:t>
+      </w:r>
+    </w:p>
+    <w:p>
+      <w:pPr>
+        <w:pStyle w:val="BodyText"/>
+      </w:pPr>
+      <w:r>
+        <w:t xml:space="preserve"> Body Text. Body Text Char.    </w:t>
       </w:r>
       <w:r>
         <w:rPr>
           <w:rStyle w:val="VerbatimChar"/>
         </w:rPr>
-        <w:t xml:space="preserve"> Verbatim Char </w:t>
-      </w:r>
-      <w:r>
-        <w:rPr/>
-        <w:t xml:space="preserve"> .    </w:t>
-      </w:r>
-      <w:hyperlink r:id="rId2">
+        <w:t xml:space="preserve"> Verbatim </w:t>
+      </w:r>
+      <w:proofErr w:type="gramStart"/>
+      <w:r>
+        <w:rPr>
+          <w:rStyle w:val="VerbatimChar"/>
+        </w:rPr>
+        <w:t xml:space="preserve">Char </w:t>
+      </w:r>
+      <w:r>
+        <w:t xml:space="preserve"> .</w:t>
+      </w:r>
+      <w:proofErr w:type="gramEnd"/>
+      <w:r>
+        <w:t xml:space="preserve">    </w:t>
+      </w:r>
+      <w:hyperlink r:id="rId8">
         <w:r>
           <w:rPr>
-            <w:rStyle w:val="InternetLink"/>
+            <w:rStyle w:val="Hyperlink"/>
           </w:rPr>
           <w:t xml:space="preserve"> Hyperlink </w:t>
         </w:r>
       </w:hyperlink>
       <w:r>
-        <w:rPr/>
         <w:t xml:space="preserve"> .     Footnote. </w:t>
       </w:r>
       <w:r>
         <w:rPr>
           <w:rStyle w:val="FootnoteAnchor"/>
         </w:rPr>
-        <w:footnoteReference w:id="2"/>
+        <w:footnoteReference w:id="1"/>
       </w:r>
     </w:p>
     <w:p>
       <w:pPr>
         <w:pStyle w:val="BlockText"/>
-        <w:rPr/>
-      </w:pPr>
-      <w:r>
-        <w:rPr/>
-        <w:t xml:space="preserve"> </w:t>
-      </w:r>
-      <w:r>
-        <w:rPr/>
-        <w:t xml:space="preserve">Block Text. </w:t>
+      </w:pPr>
+      <w:r>
+        <w:t xml:space="preserve"> Block Text. </w:t>
       </w:r>
     </w:p>
     <w:p>
       <w:pPr>
         <w:pStyle w:val="TableCaption"/>
-        <w:rPr/>
-      </w:pPr>
-      <w:r>
-        <w:rPr/>
-        <w:t xml:space="preserve"> </w:t>
-      </w:r>
-      <w:r>
-        <w:rPr/>
-        <w:t xml:space="preserve">Table caption. </w:t>
+      </w:pPr>
+      <w:r>
+        <w:lastRenderedPageBreak/>
+        <w:t xml:space="preserve"> Table caption. </w:t>
       </w:r>
     </w:p>
     <w:tbl>
       <w:tblPr>
         <w:tblStyle w:val="Table"/>
         <w:tblW w:w="9360" w:type="dxa"/>
-        <w:jc w:val="left"/>
         <w:tblInd w:w="0" w:type="dxa"/>
         <w:tblLayout w:type="fixed"/>
-        <w:tblCellMar>
-          <w:top w:w="0" w:type="dxa"/>
-          <w:left w:w="108" w:type="dxa"/>
-          <w:bottom w:w="0" w:type="dxa"/>
-          <w:right w:w="108" w:type="dxa"/>
-        </w:tblCellMar>
-        <w:tblLook w:firstRow="1"/>
+        <w:tblLook w:val="07E0" w:firstRow="1" w:lastRow="1" w:firstColumn="1" w:lastColumn="1" w:noHBand="1" w:noVBand="1"/>
       </w:tblPr>
       <w:tblGrid>
         <w:gridCol w:w="4679"/>
-        <w:gridCol w:w="4680"/>
+        <w:gridCol w:w="4681"/>
       </w:tblGrid>
       <w:tr>
-        <w:trPr>
-          <w:cnfStyle w:firstRow="1"/>
-        </w:trPr>
         <w:tc>
           <w:tcPr>
             <w:tcW w:w="4679" w:type="dxa"/>
@@ -360,37 +256,16 @@
           <w:p>
             <w:pPr>
               <w:pStyle w:val="Compact"/>
-              <w:widowControl w:val="false"/>
-              <w:suppressAutoHyphens w:val="true"/>
-              <w:spacing w:before="36" w:after="36"/>
-              <w:jc w:val="left"/>
+              <w:widowControl w:val="0"/>
               <w:rPr>
-                <w:rFonts w:ascii="Cambria" w:hAnsi="Cambria" w:eastAsia="Cambria" w:cs=""/>
-                <w:kern w:val="0"/>
-                <w:sz w:val="24"/>
-                <w:szCs w:val="24"/>
-                <w:lang w:val="en-US" w:eastAsia="en-US" w:bidi="ar-SA"/>
+                <w:rFonts w:ascii="Cambria" w:eastAsia="Cambria" w:hAnsi="Cambria"/>
               </w:rPr>
             </w:pPr>
             <w:r>
               <w:rPr>
-                <w:rFonts w:eastAsia="Cambria" w:cs=""/>
-                <w:kern w:val="0"/>
-                <w:sz w:val="24"/>
-                <w:szCs w:val="24"/>
-                <w:lang w:val="en-US" w:eastAsia="en-US" w:bidi="ar-SA"/>
+                <w:rFonts w:eastAsia="Cambria"/>
               </w:rPr>
-              <w:t xml:space="preserve"> </w:t>
-            </w:r>
-            <w:r>
-              <w:rPr>
-                <w:rFonts w:eastAsia="Cambria" w:cs=""/>
-                <w:kern w:val="0"/>
-                <w:sz w:val="24"/>
-                <w:szCs w:val="24"/>
-                <w:lang w:val="en-US" w:eastAsia="en-US" w:bidi="ar-SA"/>
-              </w:rPr>
-              <w:t>Table</w:t>
+              <w:t xml:space="preserve"> Table</w:t>
             </w:r>
           </w:p>
         </w:tc>
@@ -405,124 +280,58 @@
           <w:p>
             <w:pPr>
               <w:pStyle w:val="Compact"/>
-              <w:widowControl w:val="false"/>
-              <w:suppressAutoHyphens w:val="true"/>
-              <w:spacing w:before="36" w:after="36"/>
-              <w:jc w:val="left"/>
+              <w:widowControl w:val="0"/>
               <w:rPr>
-                <w:rFonts w:ascii="Cambria" w:hAnsi="Cambria" w:eastAsia="Cambria" w:cs=""/>
-                <w:kern w:val="0"/>
-                <w:sz w:val="24"/>
-                <w:szCs w:val="24"/>
-                <w:lang w:val="en-US" w:eastAsia="en-US" w:bidi="ar-SA"/>
+                <w:rFonts w:ascii="Cambria" w:eastAsia="Cambria" w:hAnsi="Cambria"/>
               </w:rPr>
             </w:pPr>
             <w:r>
               <w:rPr>
-                <w:rFonts w:eastAsia="Cambria" w:cs=""/>
-                <w:kern w:val="0"/>
-                <w:sz w:val="24"/>
-                <w:szCs w:val="24"/>
-                <w:lang w:val="en-US" w:eastAsia="en-US" w:bidi="ar-SA"/>
+                <w:rFonts w:eastAsia="Cambria"/>
               </w:rPr>
-              <w:t xml:space="preserve"> </w:t>
-            </w:r>
-            <w:r>
-              <w:rPr>
-                <w:rFonts w:eastAsia="Cambria" w:cs=""/>
-                <w:kern w:val="0"/>
-                <w:sz w:val="24"/>
-                <w:szCs w:val="24"/>
-                <w:lang w:val="en-US" w:eastAsia="en-US" w:bidi="ar-SA"/>
-              </w:rPr>
-              <w:t>Table</w:t>
+              <w:t xml:space="preserve"> Table</w:t>
             </w:r>
           </w:p>
         </w:tc>
       </w:tr>
       <w:tr>
-        <w:trPr/>
         <w:tc>
           <w:tcPr>
             <w:tcW w:w="4679" w:type="dxa"/>
-            <w:tcBorders/>
           </w:tcPr>
           <w:p>
             <w:pPr>
               <w:pStyle w:val="Compact"/>
-              <w:widowControl w:val="false"/>
-              <w:suppressAutoHyphens w:val="true"/>
-              <w:spacing w:before="36" w:after="36"/>
-              <w:jc w:val="left"/>
+              <w:widowControl w:val="0"/>
               <w:rPr>
-                <w:rFonts w:ascii="Cambria" w:hAnsi="Cambria" w:eastAsia="Cambria" w:cs=""/>
-                <w:kern w:val="0"/>
-                <w:sz w:val="24"/>
-                <w:szCs w:val="24"/>
-                <w:lang w:val="en-US" w:eastAsia="en-US" w:bidi="ar-SA"/>
+                <w:rFonts w:ascii="Cambria" w:eastAsia="Cambria" w:hAnsi="Cambria"/>
               </w:rPr>
             </w:pPr>
             <w:r>
               <w:rPr>
-                <w:rFonts w:eastAsia="Cambria" w:cs=""/>
-                <w:kern w:val="0"/>
-                <w:sz w:val="24"/>
-                <w:szCs w:val="24"/>
-                <w:lang w:val="en-US" w:eastAsia="en-US" w:bidi="ar-SA"/>
+                <w:rFonts w:eastAsia="Cambria"/>
               </w:rPr>
-              <w:t xml:space="preserve"> </w:t>
-            </w:r>
-            <w:r>
-              <w:rPr>
-                <w:rFonts w:eastAsia="Cambria" w:cs=""/>
-                <w:kern w:val="0"/>
-                <w:sz w:val="24"/>
-                <w:szCs w:val="24"/>
-                <w:lang w:val="en-US" w:eastAsia="en-US" w:bidi="ar-SA"/>
-              </w:rPr>
-              <w:t>1</w:t>
+              <w:t xml:space="preserve"> 1</w:t>
             </w:r>
           </w:p>
         </w:tc>
         <w:tc>
           <w:tcPr>
             <w:tcW w:w="4680" w:type="dxa"/>
-            <w:tcBorders/>
           </w:tcPr>
           <w:p>
             <w:pPr>
               <w:pStyle w:val="Compact"/>
-              <w:widowControl w:val="false"/>
-              <w:suppressAutoHyphens w:val="true"/>
-              <w:spacing w:before="36" w:after="36"/>
-              <w:jc w:val="left"/>
+              <w:widowControl w:val="0"/>
               <w:rPr>
-                <w:rFonts w:ascii="Cambria" w:hAnsi="Cambria" w:eastAsia="Cambria" w:cs=""/>
-                <w:kern w:val="0"/>
-                <w:sz w:val="24"/>
-                <w:szCs w:val="24"/>
-                <w:lang w:val="en-US" w:eastAsia="en-US" w:bidi="ar-SA"/>
+                <w:rFonts w:ascii="Cambria" w:eastAsia="Cambria" w:hAnsi="Cambria"/>
               </w:rPr>
             </w:pPr>
             <w:r>
               <w:rPr>
-                <w:rFonts w:eastAsia="Cambria" w:cs=""/>
-                <w:kern w:val="0"/>
-                <w:sz w:val="24"/>
-                <w:szCs w:val="24"/>
-                <w:lang w:val="en-US" w:eastAsia="en-US" w:bidi="ar-SA"/>
+                <w:rFonts w:eastAsia="Cambria"/>
               </w:rPr>
-              <w:t xml:space="preserve"> </w:t>
-            </w:r>
-            <w:r>
-              <w:rPr>
-                <w:rFonts w:eastAsia="Cambria" w:cs=""/>
-                <w:kern w:val="0"/>
-                <w:sz w:val="24"/>
-                <w:szCs w:val="24"/>
-                <w:lang w:val="en-US" w:eastAsia="en-US" w:bidi="ar-SA"/>
-              </w:rPr>
-              <w:t>2</w:t>
+              <w:t xml:space="preserve"> 2</w:t>
             </w:r>
           </w:p>
         </w:tc>
@@ -531,111 +340,117 @@
     <w:p>
       <w:pPr>
         <w:pStyle w:val="ImageCaption"/>
-        <w:rPr/>
-      </w:pPr>
-      <w:r>
-        <w:rPr/>
+      </w:pPr>
+      <w:r>
+        <w:t xml:space="preserve"> Image Caption </w:t>
+      </w:r>
+    </w:p>
+    <w:p>
+      <w:pPr>
+        <w:pStyle w:val="DefinitionTerm"/>
+      </w:pPr>
+      <w:r>
         <w:t xml:space="preserve"> </w:t>
       </w:r>
-      <w:r>
-        <w:rPr/>
-        <w:t xml:space="preserve">Image Caption </w:t>
+      <w:proofErr w:type="spellStart"/>
+      <w:r>
+        <w:t>DefinitionTerm</w:t>
+      </w:r>
+      <w:proofErr w:type="spellEnd"/>
+      <w:r>
+        <w:t xml:space="preserve"> </w:t>
+      </w:r>
+    </w:p>
+    <w:p>
+      <w:pPr>
+        <w:pStyle w:val="Definition"/>
+      </w:pPr>
+      <w:r>
+        <w:t xml:space="preserve"> Definition </w:t>
       </w:r>
     </w:p>
     <w:p>
       <w:pPr>
         <w:pStyle w:val="DefinitionTerm"/>
-        <w:rPr/>
-      </w:pPr>
-      <w:r>
-        <w:rPr/>
+      </w:pPr>
+      <w:r>
         <w:t xml:space="preserve"> </w:t>
       </w:r>
-      <w:r>
-        <w:rPr/>
-        <w:t xml:space="preserve">DefinitionTerm </w:t>
+      <w:proofErr w:type="spellStart"/>
+      <w:r>
+        <w:t>DefinitionTerm</w:t>
+      </w:r>
+      <w:proofErr w:type="spellEnd"/>
+      <w:r>
+        <w:t xml:space="preserve"> </w:t>
       </w:r>
     </w:p>
     <w:p>
       <w:pPr>
         <w:pStyle w:val="Definition"/>
-        <w:rPr/>
-      </w:pPr>
-      <w:r>
-        <w:rPr/>
-        <w:t xml:space="preserve"> </w:t>
-      </w:r>
-      <w:r>
-        <w:rPr/>
-        <w:t xml:space="preserve">Definition </w:t>
-      </w:r>
-    </w:p>
-    <w:p>
-      <w:pPr>
-        <w:pStyle w:val="DefinitionTerm"/>
-        <w:rPr/>
-      </w:pPr>
-      <w:r>
-        <w:rPr/>
-        <w:t xml:space="preserve"> </w:t>
-      </w:r>
-      <w:r>
-        <w:rPr/>
-        <w:t xml:space="preserve">DefinitionTerm </w:t>
+      </w:pPr>
+      <w:r>
+        <w:t xml:space="preserve"> Definition </w:t>
       </w:r>
     </w:p>
     <w:p>
       <w:pPr>
         <w:pStyle w:val="Definition"/>
-        <w:spacing w:before="0" w:after="200"/>
-        <w:rPr/>
-      </w:pPr>
-      <w:r>
-        <w:rPr/>
-        <w:t xml:space="preserve"> </w:t>
-      </w:r>
-      <w:r>
-        <w:rPr/>
-        <w:t xml:space="preserve">Definition </w:t>
-      </w:r>
+      </w:pPr>
     </w:p>
     <w:sectPr>
-      <w:headerReference w:type="default" r:id="rId3"/>
-      <w:footerReference w:type="default" r:id="rId4"/>
-      <w:footnotePr>
-        <w:numFmt w:val="decimal"/>
-      </w:footnotePr>
-      <w:type w:val="nextPage"/>
+      <w:headerReference w:type="default" r:id="rId9"/>
+      <w:footerReference w:type="default" r:id="rId10"/>
       <w:pgSz w:w="12240" w:h="15840"/>
-      <w:pgMar w:left="1440" w:right="1440" w:header="1440" w:top="2204" w:footer="1440" w:bottom="2204" w:gutter="0"/>
-      <w:pgNumType w:fmt="decimal"/>
-      <w:formProt w:val="false"/>
-      <w:textDirection w:val="lrTb"/>
-      <w:docGrid w:type="default" w:linePitch="100" w:charSpace="0"/>
+      <w:pgMar w:top="2204" w:right="1440" w:bottom="2204" w:left="1440" w:header="1440" w:footer="1440" w:gutter="0"/>
+      <w:cols w:space="720"/>
+      <w:formProt w:val="0"/>
+      <w:docGrid w:linePitch="100"/>
     </w:sectPr>
   </w:body>
 </w:document>
 </file>
 
+<file path=word/endnotes.xml><?xml version="1.0" encoding="utf-8"?>
+<w:endnotes xmlns:wpc="http://schemas.microsoft.com/office/word/2010/wordprocessingCanvas" xmlns:cx="http://schemas.microsoft.com/office/drawing/2014/chartex" xmlns:cx1="http://schemas.microsoft.com/office/drawing/2015/9/8/chartex" xmlns:cx2="http://schemas.microsoft.com/office/drawing/2015/10/21/chartex" xmlns:cx3="http://schemas.microsoft.com/office/drawing/2016/5/9/chartex" xmlns:cx4="http://schemas.microsoft.com/office/drawing/2016/5/10/chartex" xmlns:cx5="http://schemas.microsoft.com/office/drawing/2016/5/11/chartex" xmlns:cx6="http://schemas.microsoft.com/office/drawing/2016/5/12/chartex" xmlns:cx7="http://schemas.microsoft.com/office/drawing/2016/5/13/chartex" xmlns:cx8="http://schemas.microsoft.com/office/drawing/2016/5/14/chartex" xmlns:mc="http://schemas.openxmlformats.org/markup-compatibility/2006" xmlns:aink="http://schemas.microsoft.com/office/drawing/2016/ink" xmlns:am3d="http://schemas.microsoft.com/office/drawing/2017/model3d" xmlns:o="urn:schemas-microsoft-com:office:office" xmlns:r="http://schemas.openxmlformats.org/officeDocument/2006/relationships" xmlns:m="http://schemas.openxmlformats.org/officeDocument/2006/math" xmlns:v="urn:schemas-microsoft-com:vml" xmlns:wp14="http://schemas.microsoft.com/office/word/2010/wordprocessingDrawing" xmlns:wp="http://schemas.openxmlformats.org/drawingml/2006/wordprocessingDrawing" xmlns:w10="urn:schemas-microsoft-com:office:word" xmlns:w="http://schemas.openxmlformats.org/wordprocessingml/2006/main" xmlns:w14="http://schemas.microsoft.com/office/word/2010/wordml" xmlns:w15="http://schemas.microsoft.com/office/word/2012/wordml" xmlns:w16cex="http://schemas.microsoft.com/office/word/2018/wordml/cex" xmlns:w16cid="http://schemas.microsoft.com/office/word/2016/wordml/cid" xmlns:w16="http://schemas.microsoft.com/office/word/2018/wordml" xmlns:w16se="http://schemas.microsoft.com/office/word/2015/wordml/symex" xmlns:wpg="http://schemas.microsoft.com/office/word/2010/wordprocessingGroup" xmlns:wpi="http://schemas.microsoft.com/office/word/2010/wordprocessingInk" xmlns:wne="http://schemas.microsoft.com/office/word/2006/wordml" xmlns:wps="http://schemas.microsoft.com/office/word/2010/wordprocessingShape" mc:Ignorable="w14 w15 w16se w16cid w16 w16cex wp14">
+  <w:endnote w:type="separator" w:id="-1">
+    <w:p>
+      <w:pPr>
+        <w:spacing w:after="0"/>
+      </w:pPr>
+      <w:r>
+        <w:separator/>
+      </w:r>
+    </w:p>
+  </w:endnote>
+  <w:endnote w:type="continuationSeparator" w:id="0">
+    <w:p>
+      <w:pPr>
+        <w:spacing w:after="0"/>
+      </w:pPr>
+      <w:r>
+        <w:continuationSeparator/>
+      </w:r>
+    </w:p>
+  </w:endnote>
+</w:endnotes>
+</file>
+
 <file path=word/footer1.xml><?xml version="1.0" encoding="utf-8"?>
-<w:ftr xmlns:o="urn:schemas-microsoft-com:office:office" xmlns:r="http://schemas.openxmlformats.org/officeDocument/2006/relationships" xmlns:v="urn:schemas-microsoft-com:vml" xmlns:w="http://schemas.openxmlformats.org/wordprocessingml/2006/main" xmlns:w10="urn:schemas-microsoft-com:office:word" xmlns:wp="http://schemas.openxmlformats.org/drawingml/2006/wordprocessingDrawing" xmlns:wps="http://schemas.microsoft.com/office/word/2010/wordprocessingShape" xmlns:wpg="http://schemas.microsoft.com/office/word/2010/wordprocessingGroup" xmlns:mc="http://schemas.openxmlformats.org/markup-compatibility/2006" xmlns:wp14="http://schemas.microsoft.com/office/word/2010/wordprocessingDrawing" xmlns:w14="http://schemas.microsoft.com/office/word/2010/wordml" mc:Ignorable="w14 wp14">
+<w:ftr xmlns:wpc="http://schemas.microsoft.com/office/word/2010/wordprocessingCanvas" xmlns:cx="http://schemas.microsoft.com/office/drawing/2014/chartex" xmlns:cx1="http://schemas.microsoft.com/office/drawing/2015/9/8/chartex" xmlns:cx2="http://schemas.microsoft.com/office/drawing/2015/10/21/chartex" xmlns:cx3="http://schemas.microsoft.com/office/drawing/2016/5/9/chartex" xmlns:cx4="http://schemas.microsoft.com/office/drawing/2016/5/10/chartex" xmlns:cx5="http://schemas.microsoft.com/office/drawing/2016/5/11/chartex" xmlns:cx6="http://schemas.microsoft.com/office/drawing/2016/5/12/chartex" xmlns:cx7="http://schemas.microsoft.com/office/drawing/2016/5/13/chartex" xmlns:cx8="http://schemas.microsoft.com/office/drawing/2016/5/14/chartex" xmlns:mc="http://schemas.openxmlformats.org/markup-compatibility/2006" xmlns:aink="http://schemas.microsoft.com/office/drawing/2016/ink" xmlns:am3d="http://schemas.microsoft.com/office/drawing/2017/model3d" xmlns:o="urn:schemas-microsoft-com:office:office" xmlns:r="http://schemas.openxmlformats.org/officeDocument/2006/relationships" xmlns:m="http://schemas.openxmlformats.org/officeDocument/2006/math" xmlns:v="urn:schemas-microsoft-com:vml" xmlns:wp14="http://schemas.microsoft.com/office/word/2010/wordprocessingDrawing" xmlns:wp="http://schemas.openxmlformats.org/drawingml/2006/wordprocessingDrawing" xmlns:w10="urn:schemas-microsoft-com:office:word" xmlns:w="http://schemas.openxmlformats.org/wordprocessingml/2006/main" xmlns:w14="http://schemas.microsoft.com/office/word/2010/wordml" xmlns:w15="http://schemas.microsoft.com/office/word/2012/wordml" xmlns:w16cex="http://schemas.microsoft.com/office/word/2018/wordml/cex" xmlns:w16cid="http://schemas.microsoft.com/office/word/2016/wordml/cid" xmlns:w16="http://schemas.microsoft.com/office/word/2018/wordml" xmlns:w16se="http://schemas.microsoft.com/office/word/2015/wordml/symex" xmlns:wpg="http://schemas.microsoft.com/office/word/2010/wordprocessingGroup" xmlns:wpi="http://schemas.microsoft.com/office/word/2010/wordprocessingInk" xmlns:wne="http://schemas.microsoft.com/office/word/2006/wordml" xmlns:wps="http://schemas.microsoft.com/office/word/2010/wordprocessingShape" mc:Ignorable="w14 w15 w16se w16cid w16 w16cex wp14">
   <w:p>
     <w:pPr>
-      <w:pStyle w:val="Normal"/>
       <w:pBdr>
         <w:top w:val="single" w:sz="18" w:space="6" w:color="C20A2F"/>
       </w:pBdr>
       <w:tabs>
-        <w:tab w:val="clear" w:pos="720"/>
-        <w:tab w:val="right" w:pos="9360" w:leader="none"/>
+        <w:tab w:val="right" w:pos="9360"/>
       </w:tabs>
-      <w:spacing w:before="0" w:after="0"/>
-      <w:rPr/>
+      <w:spacing w:after="0"/>
     </w:pPr>
     <w:r>
       <w:rPr>
-        <w:rStyle w:val="Pagenumber"/>
-        <w:rFonts w:asciiTheme="minorHAnsi" w:hAnsiTheme="minorHAnsi"/>
+        <w:rStyle w:val="PageNumber"/>
         <w:position w:val="4"/>
         <w:sz w:val="18"/>
         <w:szCs w:val="18"/>
@@ -644,9 +459,8 @@
     </w:r>
     <w:r>
       <w:rPr>
-        <w:rStyle w:val="Pagenumber"/>
-        <w:rFonts w:asciiTheme="minorHAnsi" w:hAnsiTheme="minorHAnsi"/>
-        <w:color w:val="C20A2F" w:themeColor="background2"/>
+        <w:rStyle w:val="PageNumber"/>
+        <w:color w:val="EEECE1" w:themeColor="background2"/>
         <w:position w:val="4"/>
         <w:sz w:val="18"/>
         <w:szCs w:val="18"/>
@@ -655,8 +469,7 @@
     </w:r>
     <w:r>
       <w:rPr>
-        <w:rStyle w:val="Pagenumber"/>
-        <w:rFonts w:asciiTheme="minorHAnsi" w:hAnsiTheme="minorHAnsi"/>
+        <w:rStyle w:val="PageNumber"/>
         <w:position w:val="4"/>
         <w:sz w:val="18"/>
         <w:szCs w:val="18"/>
@@ -665,7 +478,7 @@
     </w:r>
     <w:r>
       <w:rPr>
-        <w:rStyle w:val="Pagenumber"/>
+        <w:rStyle w:val="PageNumber"/>
         <w:rFonts w:ascii="Calibri" w:hAnsi="Calibri"/>
         <w:sz w:val="18"/>
         <w:szCs w:val="18"/>
@@ -674,42 +487,41 @@
     </w:r>
     <w:r>
       <w:rPr>
-        <w:rStyle w:val="Pagenumber"/>
+        <w:rStyle w:val="PageNumber"/>
+        <w:rFonts w:ascii="Calibri" w:hAnsi="Calibri"/>
         <w:sz w:val="18"/>
         <w:szCs w:val="18"/>
-        <w:rFonts w:ascii="Calibri" w:hAnsi="Calibri"/>
       </w:rPr>
-      <w:instrText> PAGE </w:instrText>
+      <w:instrText>PAGE</w:instrText>
     </w:r>
     <w:r>
       <w:rPr>
-        <w:rStyle w:val="Pagenumber"/>
+        <w:rStyle w:val="PageNumber"/>
+        <w:rFonts w:ascii="Calibri" w:hAnsi="Calibri"/>
         <w:sz w:val="18"/>
         <w:szCs w:val="18"/>
-        <w:rFonts w:ascii="Calibri" w:hAnsi="Calibri"/>
       </w:rPr>
       <w:fldChar w:fldCharType="separate"/>
     </w:r>
     <w:r>
       <w:rPr>
-        <w:rStyle w:val="Pagenumber"/>
+        <w:rStyle w:val="PageNumber"/>
+        <w:rFonts w:ascii="Calibri" w:hAnsi="Calibri"/>
         <w:sz w:val="18"/>
         <w:szCs w:val="18"/>
-        <w:rFonts w:ascii="Calibri" w:hAnsi="Calibri"/>
       </w:rPr>
       <w:t>2</w:t>
     </w:r>
     <w:r>
       <w:rPr>
-        <w:rStyle w:val="Pagenumber"/>
+        <w:rStyle w:val="PageNumber"/>
+        <w:rFonts w:ascii="Calibri" w:hAnsi="Calibri"/>
         <w:sz w:val="18"/>
         <w:szCs w:val="18"/>
-        <w:rFonts w:ascii="Calibri" w:hAnsi="Calibri"/>
       </w:rPr>
       <w:fldChar w:fldCharType="end"/>
     </w:r>
     <w:r>
-      <w:rPr/>
       <w:t xml:space="preserve"> </w:t>
     </w:r>
   </w:p>
@@ -721,12 +533,9 @@
       </w:pBdr>
       <w:tabs>
         <w:tab w:val="clear" w:pos="4680"/>
-        <w:tab w:val="right" w:pos="9360" w:leader="none"/>
       </w:tabs>
       <w:spacing w:before="120" w:after="0"/>
       <w:rPr>
-        <w:rFonts w:ascii="Cambria" w:hAnsi="Cambria" w:asciiTheme="minorHAnsi" w:hAnsiTheme="minorHAnsi"/>
-        <w:i/>
         <w:i/>
         <w:color w:val="808080" w:themeColor="background1" w:themeShade="80"/>
         <w:sz w:val="18"/>
@@ -748,8 +557,8 @@
 </file>
 
 <file path=word/footnotes.xml><?xml version="1.0" encoding="utf-8"?>
-<w:footnotes xmlns:o="urn:schemas-microsoft-com:office:office" xmlns:r="http://schemas.openxmlformats.org/officeDocument/2006/relationships" xmlns:v="urn:schemas-microsoft-com:vml" xmlns:w="http://schemas.openxmlformats.org/wordprocessingml/2006/main" xmlns:w10="urn:schemas-microsoft-com:office:word" xmlns:wp="http://schemas.openxmlformats.org/drawingml/2006/wordprocessingDrawing" xmlns:wps="http://schemas.microsoft.com/office/word/2010/wordprocessingShape" xmlns:wpg="http://schemas.microsoft.com/office/word/2010/wordprocessingGroup" xmlns:mc="http://schemas.openxmlformats.org/markup-compatibility/2006" xmlns:wp14="http://schemas.microsoft.com/office/word/2010/wordprocessingDrawing" xmlns:w14="http://schemas.microsoft.com/office/word/2010/wordml" mc:Ignorable="w14 wp14">
-  <w:footnote w:id="0" w:type="separator">
+<w:footnotes xmlns:wpc="http://schemas.microsoft.com/office/word/2010/wordprocessingCanvas" xmlns:cx="http://schemas.microsoft.com/office/drawing/2014/chartex" xmlns:cx1="http://schemas.microsoft.com/office/drawing/2015/9/8/chartex" xmlns:cx2="http://schemas.microsoft.com/office/drawing/2015/10/21/chartex" xmlns:cx3="http://schemas.microsoft.com/office/drawing/2016/5/9/chartex" xmlns:cx4="http://schemas.microsoft.com/office/drawing/2016/5/10/chartex" xmlns:cx5="http://schemas.microsoft.com/office/drawing/2016/5/11/chartex" xmlns:cx6="http://schemas.microsoft.com/office/drawing/2016/5/12/chartex" xmlns:cx7="http://schemas.microsoft.com/office/drawing/2016/5/13/chartex" xmlns:cx8="http://schemas.microsoft.com/office/drawing/2016/5/14/chartex" xmlns:mc="http://schemas.openxmlformats.org/markup-compatibility/2006" xmlns:aink="http://schemas.microsoft.com/office/drawing/2016/ink" xmlns:am3d="http://schemas.microsoft.com/office/drawing/2017/model3d" xmlns:o="urn:schemas-microsoft-com:office:office" xmlns:r="http://schemas.openxmlformats.org/officeDocument/2006/relationships" xmlns:m="http://schemas.openxmlformats.org/officeDocument/2006/math" xmlns:v="urn:schemas-microsoft-com:vml" xmlns:wp14="http://schemas.microsoft.com/office/word/2010/wordprocessingDrawing" xmlns:wp="http://schemas.openxmlformats.org/drawingml/2006/wordprocessingDrawing" xmlns:w10="urn:schemas-microsoft-com:office:word" xmlns:w="http://schemas.openxmlformats.org/wordprocessingml/2006/main" xmlns:w14="http://schemas.microsoft.com/office/word/2010/wordml" xmlns:w15="http://schemas.microsoft.com/office/word/2012/wordml" xmlns:w16cex="http://schemas.microsoft.com/office/word/2018/wordml/cex" xmlns:w16cid="http://schemas.microsoft.com/office/word/2016/wordml/cid" xmlns:w16="http://schemas.microsoft.com/office/word/2018/wordml" xmlns:w16se="http://schemas.microsoft.com/office/word/2015/wordml/symex" xmlns:wpg="http://schemas.microsoft.com/office/word/2010/wordprocessingGroup" xmlns:wpi="http://schemas.microsoft.com/office/word/2010/wordprocessingInk" xmlns:wne="http://schemas.microsoft.com/office/word/2006/wordml" xmlns:wps="http://schemas.microsoft.com/office/word/2010/wordprocessingShape" mc:Ignorable="w14 w15 w16se w16cid w16 w16cex wp14">
+  <w:footnote w:type="separator" w:id="-1">
     <w:p>
       <w:pPr>
         <w:rPr>
@@ -761,7 +570,7 @@
       </w:r>
     </w:p>
   </w:footnote>
-  <w:footnote w:id="1" w:type="continuationSeparator">
+  <w:footnote w:type="continuationSeparator" w:id="0">
     <w:p>
       <w:pPr>
         <w:rPr>
@@ -773,12 +582,10 @@
       </w:r>
     </w:p>
   </w:footnote>
-  <w:footnote w:id="2">
-    <w:p>
-      <w:pPr>
-        <w:pStyle w:val="Footnote"/>
-        <w:spacing w:before="0" w:after="200"/>
-        <w:rPr/>
+  <w:footnote w:id="1">
+    <w:p>
+      <w:pPr>
+        <w:pStyle w:val="FootnoteText"/>
       </w:pPr>
       <w:r>
         <w:rPr>
@@ -787,12 +594,7 @@
         <w:footnoteRef/>
       </w:r>
       <w:r>
-        <w:rPr/>
-        <w:t xml:space="preserve"> </w:t>
-      </w:r>
-      <w:r>
-        <w:rPr/>
-        <w:t>Footnote Text.</w:t>
+        <w:t xml:space="preserve"> Footnote Text.</w:t>
       </w:r>
     </w:p>
   </w:footnote>
@@ -800,7 +602,7 @@
 </file>
 
 <file path=word/header1.xml><?xml version="1.0" encoding="utf-8"?>
-<w:hdr xmlns:o="urn:schemas-microsoft-com:office:office" xmlns:r="http://schemas.openxmlformats.org/officeDocument/2006/relationships" xmlns:v="urn:schemas-microsoft-com:vml" xmlns:w="http://schemas.openxmlformats.org/wordprocessingml/2006/main" xmlns:w10="urn:schemas-microsoft-com:office:word" xmlns:wp="http://schemas.openxmlformats.org/drawingml/2006/wordprocessingDrawing" xmlns:wps="http://schemas.microsoft.com/office/word/2010/wordprocessingShape" xmlns:wpg="http://schemas.microsoft.com/office/word/2010/wordprocessingGroup" xmlns:mc="http://schemas.openxmlformats.org/markup-compatibility/2006" xmlns:wp14="http://schemas.microsoft.com/office/word/2010/wordprocessingDrawing" xmlns:w14="http://schemas.microsoft.com/office/word/2010/wordml" mc:Ignorable="w14 wp14">
+<w:hdr xmlns:wpc="http://schemas.microsoft.com/office/word/2010/wordprocessingCanvas" xmlns:cx="http://schemas.microsoft.com/office/drawing/2014/chartex" xmlns:cx1="http://schemas.microsoft.com/office/drawing/2015/9/8/chartex" xmlns:cx2="http://schemas.microsoft.com/office/drawing/2015/10/21/chartex" xmlns:cx3="http://schemas.microsoft.com/office/drawing/2016/5/9/chartex" xmlns:cx4="http://schemas.microsoft.com/office/drawing/2016/5/10/chartex" xmlns:cx5="http://schemas.microsoft.com/office/drawing/2016/5/11/chartex" xmlns:cx6="http://schemas.microsoft.com/office/drawing/2016/5/12/chartex" xmlns:cx7="http://schemas.microsoft.com/office/drawing/2016/5/13/chartex" xmlns:cx8="http://schemas.microsoft.com/office/drawing/2016/5/14/chartex" xmlns:mc="http://schemas.openxmlformats.org/markup-compatibility/2006" xmlns:aink="http://schemas.microsoft.com/office/drawing/2016/ink" xmlns:am3d="http://schemas.microsoft.com/office/drawing/2017/model3d" xmlns:o="urn:schemas-microsoft-com:office:office" xmlns:r="http://schemas.openxmlformats.org/officeDocument/2006/relationships" xmlns:m="http://schemas.openxmlformats.org/officeDocument/2006/math" xmlns:v="urn:schemas-microsoft-com:vml" xmlns:wp14="http://schemas.microsoft.com/office/word/2010/wordprocessingDrawing" xmlns:wp="http://schemas.openxmlformats.org/drawingml/2006/wordprocessingDrawing" xmlns:w10="urn:schemas-microsoft-com:office:word" xmlns:w="http://schemas.openxmlformats.org/wordprocessingml/2006/main" xmlns:w14="http://schemas.microsoft.com/office/word/2010/wordml" xmlns:w15="http://schemas.microsoft.com/office/word/2012/wordml" xmlns:w16cex="http://schemas.microsoft.com/office/word/2018/wordml/cex" xmlns:w16cid="http://schemas.microsoft.com/office/word/2016/wordml/cid" xmlns:w16="http://schemas.microsoft.com/office/word/2018/wordml" xmlns:w16se="http://schemas.microsoft.com/office/word/2015/wordml/symex" xmlns:wpg="http://schemas.microsoft.com/office/word/2010/wordprocessingGroup" xmlns:wpi="http://schemas.microsoft.com/office/word/2010/wordprocessingInk" xmlns:wne="http://schemas.microsoft.com/office/word/2006/wordml" xmlns:wps="http://schemas.microsoft.com/office/word/2010/wordprocessingShape" mc:Ignorable="w14 w15 w16se w16cid w16 w16cex wp14">
   <w:p>
     <w:pPr>
       <w:pStyle w:val="Header"/>
@@ -809,64 +611,58 @@
       </w:pBdr>
       <w:tabs>
         <w:tab w:val="clear" w:pos="4680"/>
-        <w:tab w:val="right" w:pos="9360" w:leader="none"/>
       </w:tabs>
-      <w:spacing w:lineRule="auto" w:line="276" w:before="0" w:after="200"/>
+      <w:spacing w:line="276" w:lineRule="auto"/>
       <w:rPr>
-        <w:rFonts w:ascii="Cambria" w:hAnsi="Cambria" w:asciiTheme="minorHAnsi" w:hAnsiTheme="minorHAnsi"/>
         <w:i/>
-        <w:i/>
-        <w:color w:val="444644" w:themeColor="text1" w:themeTint="e6"/>
+        <w:color w:val="191919" w:themeColor="text1" w:themeTint="E6"/>
         <w:sz w:val="20"/>
         <w:szCs w:val="20"/>
       </w:rPr>
     </w:pPr>
     <w:sdt>
       <w:sdtPr>
+        <w:alias w:val="Title"/>
+        <w:id w:val="547338535"/>
+        <w:dataBinding w:prefixMappings="xmlns:ns0='http://purl.org/dc/elements/1.1/' xmlns:ns1='http://schemas.openxmlformats.org/package/2006/metadata/core-properties' " w:xpath="/ns1:coreProperties[1]/ns0:title[1]" w:storeItemID="{6C3C8BC8-F283-45AE-878A-BAB7291924A1}"/>
         <w:text/>
-        <w:dataBinding w:prefixMappings="xmlns:ns0='http://purl.org/dc/elements/1.1/' xmlns:ns1='http://schemas.openxmlformats.org/package/2006/metadata/core-properties' " w:xpath="/ns1:coreProperties[1]/ns0:title[1]" w:storeItemID="{6C3C8BC8-F283-45AE-878A-BAB7291924A1}"/>
-        <w:alias w:val="Title"/>
       </w:sdtPr>
+      <w:sdtEndPr/>
       <w:sdtContent>
         <w:r>
-          <w:rPr>
-            <w:rFonts w:cs="Times New Roman (Body CS)" w:ascii="Calibri" w:hAnsi="Calibri" w:asciiTheme="majorHAnsi" w:hAnsiTheme="majorHAnsi"/>
-            <w:caps/>
-            <w:color w:val="C20A2F" w:themeColor="background2"/>
-          </w:rPr>
-          <w:t>FedRAMP System Security Plan (SSP) Low Baseline Template</w:t>
+          <w:t>Title</w:t>
         </w:r>
       </w:sdtContent>
     </w:sdt>
     <w:r>
       <w:rPr>
-        <w:color w:val="C20A2F" w:themeColor="background2"/>
+        <w:color w:val="EEECE1" w:themeColor="background2"/>
       </w:rPr>
       <w:t xml:space="preserve"> </w:t>
     </w:r>
     <w:r>
-      <w:rPr/>
       <w:tab/>
     </w:r>
     <w:r>
       <w:rPr>
         <w:i/>
-        <w:color w:val="646564" w:themeColor="text1" w:themeTint="bf"/>
+        <w:color w:val="404040" w:themeColor="text1" w:themeTint="BF"/>
         <w:sz w:val="21"/>
       </w:rPr>
       <w:br/>
     </w:r>
     <w:sdt>
       <w:sdtPr>
+        <w:alias w:val="CSP Name"/>
+        <w:id w:val="1756233219"/>
+        <w:dataBinding w:xpath="/root[1]/companyinfo[1]/cspname[1]" w:storeItemID="{44BEC3F7-CE87-4EB0-838F-88333877F166}"/>
         <w:text/>
-        <w:dataBinding w:xpath="/root[1]/companyinfo[1]/cspname[1]" w:storeItemID="{44BEC3F7-CE87-4EB0-838F-88333877F166}"/>
-        <w:alias w:val="CSP Name"/>
       </w:sdtPr>
+      <w:sdtEndPr/>
       <w:sdtContent>
         <w:r>
           <w:rPr>
-            <w:rFonts w:asciiTheme="minorHAnsi" w:hAnsiTheme="minorHAnsi"/>
-            <w:color w:val="444644" w:themeColor="text1" w:themeTint="e6"/>
+            <w:color w:val="191919" w:themeColor="text1" w:themeTint="E6"/>
             <w:sz w:val="20"/>
             <w:szCs w:val="20"/>
           </w:rPr>
@@ -876,8 +672,7 @@
     </w:sdt>
     <w:r>
       <w:rPr>
-        <w:rFonts w:asciiTheme="minorHAnsi" w:hAnsiTheme="minorHAnsi"/>
-        <w:color w:val="444644" w:themeColor="text1" w:themeTint="e6"/>
+        <w:color w:val="191919" w:themeColor="text1" w:themeTint="E6"/>
         <w:sz w:val="20"/>
         <w:szCs w:val="20"/>
       </w:rPr>
@@ -885,14 +680,16 @@
     </w:r>
     <w:sdt>
       <w:sdtPr>
+        <w:alias w:val="Information System Name"/>
+        <w:id w:val="996620433"/>
+        <w:dataBinding w:xpath="/root[1]/companyinfo[1]/informationsystemname[1]" w:storeItemID="{44BEC3F7-CE87-4EB0-838F-88333877F166}"/>
         <w:text/>
-        <w:dataBinding w:xpath="/root[1]/companyinfo[1]/informationsystemname[1]" w:storeItemID="{44BEC3F7-CE87-4EB0-838F-88333877F166}"/>
-        <w:alias w:val="Information System Name"/>
       </w:sdtPr>
+      <w:sdtEndPr/>
       <w:sdtContent>
         <w:r>
           <w:rPr>
-            <w:color w:val="646564" w:themeColor="text1" w:themeTint="bf"/>
+            <w:color w:val="404040" w:themeColor="text1" w:themeTint="BF"/>
             <w:sz w:val="20"/>
           </w:rPr>
           <w:t xml:space="preserve">Information System Name </w:t>
@@ -901,8 +698,7 @@
     </w:sdt>
     <w:r>
       <w:rPr>
-        <w:rFonts w:asciiTheme="minorHAnsi" w:hAnsiTheme="minorHAnsi"/>
-        <w:color w:val="444644" w:themeColor="text1" w:themeTint="e6"/>
+        <w:color w:val="191919" w:themeColor="text1" w:themeTint="E6"/>
         <w:sz w:val="20"/>
         <w:szCs w:val="20"/>
       </w:rPr>
@@ -911,9 +707,8 @@
     </w:r>
     <w:r>
       <w:rPr>
-        <w:rFonts w:asciiTheme="minorHAnsi" w:hAnsiTheme="minorHAnsi"/>
         <w:i/>
-        <w:color w:val="444644" w:themeColor="text1" w:themeTint="e6"/>
+        <w:color w:val="191919" w:themeColor="text1" w:themeTint="E6"/>
         <w:sz w:val="20"/>
         <w:szCs w:val="20"/>
       </w:rPr>
@@ -921,28 +716,30 @@
     </w:r>
     <w:sdt>
       <w:sdtPr>
+        <w:alias w:val="Version Number"/>
+        <w:id w:val="1662809244"/>
+        <w:dataBinding w:xpath="/root[1]/versioninfo[1]/versionnumber[1]" w:storeItemID="{44BEC3F7-CE87-4EB0-838F-88333877F166}"/>
         <w:text/>
-        <w:dataBinding w:xpath="/root[1]/versioninfo[1]/versionnumber[1]" w:storeItemID="{44BEC3F7-CE87-4EB0-838F-88333877F166}"/>
-        <w:alias w:val="Version Number"/>
       </w:sdtPr>
+      <w:sdtEndPr/>
       <w:sdtContent>
+        <w:proofErr w:type="gramStart"/>
         <w:r>
           <w:rPr>
-            <w:rFonts w:asciiTheme="minorHAnsi" w:hAnsiTheme="minorHAnsi"/>
             <w:i/>
-            <w:color w:val="444644" w:themeColor="text1" w:themeTint="e6"/>
+            <w:color w:val="191919" w:themeColor="text1" w:themeTint="E6"/>
             <w:sz w:val="20"/>
             <w:szCs w:val="20"/>
           </w:rPr>
           <w:t>#.#</w:t>
         </w:r>
+        <w:proofErr w:type="gramEnd"/>
       </w:sdtContent>
     </w:sdt>
     <w:r>
       <w:rPr>
-        <w:rFonts w:asciiTheme="minorHAnsi" w:hAnsiTheme="minorHAnsi"/>
         <w:i/>
-        <w:color w:val="444644" w:themeColor="text1" w:themeTint="e6"/>
+        <w:color w:val="191919" w:themeColor="text1" w:themeTint="E6"/>
         <w:sz w:val="20"/>
         <w:szCs w:val="20"/>
       </w:rPr>
@@ -950,6 +747,7 @@
     </w:r>
     <w:sdt>
       <w:sdtPr>
+        <w:id w:val="-787347228"/>
         <w:date>
           <w:dateFormat w:val="MMMM d, yyyy"/>
           <w:lid w:val="en-US"/>
@@ -957,43 +755,16 @@
           <w:calendar w:val="gregorian"/>
         </w:date>
       </w:sdtPr>
+      <w:sdtEndPr/>
       <w:sdtContent>
         <w:r>
           <w:rPr>
-            <w:rFonts w:asciiTheme="minorHAnsi" w:hAnsiTheme="minorHAnsi"/>
             <w:i/>
-            <w:color w:val="444644" w:themeColor="text1" w:themeTint="e6"/>
-            <w:sz w:val="20"/>
-            <w:szCs w:val="20"/>
-          </w:rPr>
-        </w:r>
-        <w:r>
-          <w:rPr>
-            <w:rFonts w:asciiTheme="minorHAnsi" w:hAnsiTheme="minorHAnsi"/>
-            <w:i/>
-            <w:color w:val="444644" w:themeColor="text1" w:themeTint="e6"/>
-            <w:sz w:val="20"/>
-            <w:szCs w:val="20"/>
-          </w:rPr>
-        </w:r>
-        <w:r>
-          <w:rPr>
-            <w:rFonts w:asciiTheme="minorHAnsi" w:hAnsiTheme="minorHAnsi"/>
-            <w:i/>
-            <w:color w:val="444644" w:themeColor="text1" w:themeTint="e6"/>
+            <w:color w:val="191919" w:themeColor="text1" w:themeTint="E6"/>
             <w:sz w:val="20"/>
             <w:szCs w:val="20"/>
           </w:rPr>
           <w:t>Date</w:t>
-        </w:r>
-        <w:r>
-          <w:rPr>
-            <w:rFonts w:asciiTheme="minorHAnsi" w:hAnsiTheme="minorHAnsi"/>
-            <w:i/>
-            <w:color w:val="444644" w:themeColor="text1" w:themeTint="e6"/>
-            <w:sz w:val="20"/>
-            <w:szCs w:val="20"/>
-          </w:rPr>
         </w:r>
       </w:sdtContent>
     </w:sdt>
@@ -1001,12 +772,63 @@
 </w:hdr>
 </file>
 
+<file path=word/numbering.xml><?xml version="1.0" encoding="utf-8"?>
+<w:numbering xmlns:wpc="http://schemas.microsoft.com/office/word/2010/wordprocessingCanvas" xmlns:cx="http://schemas.microsoft.com/office/drawing/2014/chartex" xmlns:cx1="http://schemas.microsoft.com/office/drawing/2015/9/8/chartex" xmlns:cx2="http://schemas.microsoft.com/office/drawing/2015/10/21/chartex" xmlns:cx3="http://schemas.microsoft.com/office/drawing/2016/5/9/chartex" xmlns:cx4="http://schemas.microsoft.com/office/drawing/2016/5/10/chartex" xmlns:cx5="http://schemas.microsoft.com/office/drawing/2016/5/11/chartex" xmlns:cx6="http://schemas.microsoft.com/office/drawing/2016/5/12/chartex" xmlns:cx7="http://schemas.microsoft.com/office/drawing/2016/5/13/chartex" xmlns:cx8="http://schemas.microsoft.com/office/drawing/2016/5/14/chartex" xmlns:mc="http://schemas.openxmlformats.org/markup-compatibility/2006" xmlns:aink="http://schemas.microsoft.com/office/drawing/2016/ink" xmlns:am3d="http://schemas.microsoft.com/office/drawing/2017/model3d" xmlns:o="urn:schemas-microsoft-com:office:office" xmlns:r="http://schemas.openxmlformats.org/officeDocument/2006/relationships" xmlns:m="http://schemas.openxmlformats.org/officeDocument/2006/math" xmlns:v="urn:schemas-microsoft-com:vml" xmlns:wp14="http://schemas.microsoft.com/office/word/2010/wordprocessingDrawing" xmlns:wp="http://schemas.openxmlformats.org/drawingml/2006/wordprocessingDrawing" xmlns:w10="urn:schemas-microsoft-com:office:word" xmlns:w="http://schemas.openxmlformats.org/wordprocessingml/2006/main" xmlns:w14="http://schemas.microsoft.com/office/word/2010/wordml" xmlns:w15="http://schemas.microsoft.com/office/word/2012/wordml" xmlns:w16cex="http://schemas.microsoft.com/office/word/2018/wordml/cex" xmlns:w16cid="http://schemas.microsoft.com/office/word/2016/wordml/cid" xmlns:w16="http://schemas.microsoft.com/office/word/2018/wordml" xmlns:w16se="http://schemas.microsoft.com/office/word/2015/wordml/symex" xmlns:wpg="http://schemas.microsoft.com/office/word/2010/wordprocessingGroup" xmlns:wpi="http://schemas.microsoft.com/office/word/2010/wordprocessingInk" xmlns:wne="http://schemas.microsoft.com/office/word/2006/wordml" xmlns:wps="http://schemas.microsoft.com/office/word/2010/wordprocessingShape" mc:Ignorable="w14 w15 w16se w16cid w16 w16cex wp14">
+  <w:abstractNum w:abstractNumId="0" w15:restartNumberingAfterBreak="0">
+    <w:nsid w:val="FFFFFF80"/>
+    <w:multiLevelType w:val="singleLevel"/>
+    <w:tmpl w:val="CD20DBE2"/>
+    <w:lvl w:ilvl="0">
+      <w:start w:val="1"/>
+      <w:numFmt w:val="bullet"/>
+      <w:lvlText w:val=""/>
+      <w:lvlJc w:val="left"/>
+      <w:pPr>
+        <w:tabs>
+          <w:tab w:val="num" w:pos="1800"/>
+        </w:tabs>
+        <w:ind w:left="1800" w:hanging="360"/>
+      </w:pPr>
+      <w:rPr>
+        <w:rFonts w:ascii="Symbol" w:hAnsi="Symbol" w:hint="default"/>
+      </w:rPr>
+    </w:lvl>
+  </w:abstractNum>
+  <w:abstractNum w:abstractNumId="1" w15:restartNumberingAfterBreak="0">
+    <w:nsid w:val="FFFFFF81"/>
+    <w:multiLevelType w:val="singleLevel"/>
+    <w:tmpl w:val="F66EA43E"/>
+    <w:lvl w:ilvl="0">
+      <w:start w:val="1"/>
+      <w:numFmt w:val="bullet"/>
+      <w:lvlText w:val=""/>
+      <w:lvlJc w:val="left"/>
+      <w:pPr>
+        <w:tabs>
+          <w:tab w:val="num" w:pos="1440"/>
+        </w:tabs>
+        <w:ind w:left="1440" w:hanging="360"/>
+      </w:pPr>
+      <w:rPr>
+        <w:rFonts w:ascii="Symbol" w:hAnsi="Symbol" w:hint="default"/>
+      </w:rPr>
+    </w:lvl>
+  </w:abstractNum>
+  <w:num w:numId="1">
+    <w:abstractNumId w:val="0"/>
+  </w:num>
+  <w:num w:numId="2">
+    <w:abstractNumId w:val="1"/>
+  </w:num>
+</w:numbering>
+</file>
+
 <file path=word/styles.xml><?xml version="1.0" encoding="utf-8"?>
-<w:styles xmlns:w="http://schemas.openxmlformats.org/wordprocessingml/2006/main" xmlns:w14="http://schemas.microsoft.com/office/word/2010/wordml" xmlns:mc="http://schemas.openxmlformats.org/markup-compatibility/2006" mc:Ignorable="w14">
+<w:styles xmlns:mc="http://schemas.openxmlformats.org/markup-compatibility/2006" xmlns:r="http://schemas.openxmlformats.org/officeDocument/2006/relationships" xmlns:w="http://schemas.openxmlformats.org/wordprocessingml/2006/main" xmlns:w14="http://schemas.microsoft.com/office/word/2010/wordml" xmlns:w15="http://schemas.microsoft.com/office/word/2012/wordml" xmlns:w16cex="http://schemas.microsoft.com/office/word/2018/wordml/cex" xmlns:w16cid="http://schemas.microsoft.com/office/word/2016/wordml/cid" xmlns:w16="http://schemas.microsoft.com/office/word/2018/wordml" xmlns:w16se="http://schemas.microsoft.com/office/word/2015/wordml/symex" mc:Ignorable="w14 w15 w16se w16cid w16 w16cex">
   <w:docDefaults>
     <w:rPrDefault>
       <w:rPr>
-        <w:rFonts w:ascii="Cambria" w:hAnsi="Cambria" w:eastAsia="Cambria" w:cs="" w:asciiTheme="minorHAnsi" w:cstheme="minorBidi" w:eastAsiaTheme="minorHAnsi" w:hAnsiTheme="minorHAnsi"/>
+        <w:rFonts w:asciiTheme="minorHAnsi" w:eastAsiaTheme="minorHAnsi" w:hAnsiTheme="minorHAnsi" w:cstheme="minorBidi"/>
         <w:sz w:val="24"/>
         <w:szCs w:val="24"/>
         <w:lang w:val="en-US" w:eastAsia="en-US" w:bidi="ar-SA"/>
@@ -1014,66 +836,385 @@
     </w:rPrDefault>
     <w:pPrDefault>
       <w:pPr>
-        <w:suppressAutoHyphens w:val="true"/>
+        <w:suppressAutoHyphens/>
       </w:pPr>
     </w:pPrDefault>
   </w:docDefaults>
-  <w:latentStyles w:defLockedState="0" w:defUIPriority="0" w:defSemiHidden="0" w:defUnhideWhenUsed="0" w:defQFormat="0" w:count="276"/>
-  <w:style w:type="paragraph" w:styleId="Normal" w:default="1">
+  <w:latentStyles w:defLockedState="0" w:defUIPriority="0" w:defSemiHidden="0" w:defUnhideWhenUsed="0" w:defQFormat="0" w:count="376">
+    <w:lsdException w:name="heading 5" w:semiHidden="1" w:unhideWhenUsed="1"/>
+    <w:lsdException w:name="index 2" w:semiHidden="1" w:unhideWhenUsed="1"/>
+    <w:lsdException w:name="index 3" w:semiHidden="1" w:unhideWhenUsed="1"/>
+    <w:lsdException w:name="index 4" w:semiHidden="1" w:unhideWhenUsed="1"/>
+    <w:lsdException w:name="index 5" w:semiHidden="1" w:unhideWhenUsed="1"/>
+    <w:lsdException w:name="index 6" w:semiHidden="1" w:unhideWhenUsed="1"/>
+    <w:lsdException w:name="index 7" w:semiHidden="1" w:unhideWhenUsed="1"/>
+    <w:lsdException w:name="index 8" w:semiHidden="1" w:unhideWhenUsed="1"/>
+    <w:lsdException w:name="index 9" w:semiHidden="1" w:unhideWhenUsed="1"/>
+    <w:lsdException w:name="toc 1" w:semiHidden="1" w:unhideWhenUsed="1"/>
+    <w:lsdException w:name="toc 2" w:semiHidden="1" w:unhideWhenUsed="1"/>
+    <w:lsdException w:name="toc 3" w:semiHidden="1" w:unhideWhenUsed="1"/>
+    <w:lsdException w:name="toc 4" w:semiHidden="1" w:unhideWhenUsed="1"/>
+    <w:lsdException w:name="toc 5" w:semiHidden="1" w:unhideWhenUsed="1"/>
+    <w:lsdException w:name="toc 6" w:semiHidden="1" w:unhideWhenUsed="1"/>
+    <w:lsdException w:name="toc 7" w:semiHidden="1" w:unhideWhenUsed="1"/>
+    <w:lsdException w:name="toc 8" w:semiHidden="1" w:unhideWhenUsed="1"/>
+    <w:lsdException w:name="toc 9" w:semiHidden="1" w:unhideWhenUsed="1"/>
+    <w:lsdException w:name="Normal Indent" w:semiHidden="1" w:unhideWhenUsed="1"/>
+    <w:lsdException w:name="footnote text" w:semiHidden="1" w:unhideWhenUsed="1"/>
+    <w:lsdException w:name="annotation text" w:semiHidden="1" w:unhideWhenUsed="1"/>
+    <w:lsdException w:name="header" w:semiHidden="1" w:unhideWhenUsed="1"/>
+    <w:lsdException w:name="footer" w:semiHidden="1" w:unhideWhenUsed="1"/>
+    <w:lsdException w:name="index heading" w:semiHidden="1" w:unhideWhenUsed="1"/>
+    <w:lsdException w:name="caption" w:semiHidden="1" w:unhideWhenUsed="1"/>
+    <w:lsdException w:name="table of figures" w:semiHidden="1" w:unhideWhenUsed="1"/>
+    <w:lsdException w:name="envelope address" w:semiHidden="1" w:unhideWhenUsed="1"/>
+    <w:lsdException w:name="envelope return" w:semiHidden="1" w:unhideWhenUsed="1"/>
+    <w:lsdException w:name="footnote reference" w:semiHidden="1" w:unhideWhenUsed="1"/>
+    <w:lsdException w:name="annotation reference" w:semiHidden="1" w:unhideWhenUsed="1"/>
+    <w:lsdException w:name="line number" w:semiHidden="1" w:unhideWhenUsed="1"/>
+    <w:lsdException w:name="page number" w:semiHidden="1" w:unhideWhenUsed="1"/>
+    <w:lsdException w:name="endnote reference" w:semiHidden="1" w:unhideWhenUsed="1"/>
+    <w:lsdException w:name="endnote text" w:semiHidden="1" w:unhideWhenUsed="1"/>
+    <w:lsdException w:name="table of authorities" w:semiHidden="1" w:unhideWhenUsed="1"/>
+    <w:lsdException w:name="macro" w:semiHidden="1" w:unhideWhenUsed="1"/>
+    <w:lsdException w:name="toa heading" w:semiHidden="1" w:unhideWhenUsed="1"/>
+    <w:lsdException w:name="List" w:semiHidden="1" w:unhideWhenUsed="1"/>
+    <w:lsdException w:name="List Bullet" w:semiHidden="1" w:unhideWhenUsed="1"/>
+    <w:lsdException w:name="List Number" w:semiHidden="1" w:unhideWhenUsed="1"/>
+    <w:lsdException w:name="List 2" w:semiHidden="1" w:unhideWhenUsed="1"/>
+    <w:lsdException w:name="List 3" w:semiHidden="1" w:unhideWhenUsed="1"/>
+    <w:lsdException w:name="List 4" w:semiHidden="1" w:unhideWhenUsed="1"/>
+    <w:lsdException w:name="List Bullet 2" w:semiHidden="1" w:unhideWhenUsed="1"/>
+    <w:lsdException w:name="List Bullet 3" w:semiHidden="1" w:unhideWhenUsed="1"/>
+    <w:lsdException w:name="List Number 2" w:semiHidden="1" w:unhideWhenUsed="1"/>
+    <w:lsdException w:name="List Number 3" w:semiHidden="1" w:unhideWhenUsed="1"/>
+    <w:lsdException w:name="List Number 4" w:semiHidden="1" w:unhideWhenUsed="1"/>
+    <w:lsdException w:name="List Number 5" w:semiHidden="1" w:unhideWhenUsed="1"/>
+    <w:lsdException w:name="Closing" w:semiHidden="1" w:unhideWhenUsed="1"/>
+    <w:lsdException w:name="Signature" w:semiHidden="1" w:unhideWhenUsed="1"/>
+    <w:lsdException w:name="Default Paragraph Font" w:semiHidden="1" w:unhideWhenUsed="1"/>
+    <w:lsdException w:name="Body Text" w:semiHidden="1" w:unhideWhenUsed="1"/>
+    <w:lsdException w:name="Body Text Indent" w:semiHidden="1" w:unhideWhenUsed="1"/>
+    <w:lsdException w:name="List Continue" w:semiHidden="1" w:unhideWhenUsed="1"/>
+    <w:lsdException w:name="List Continue 2" w:semiHidden="1" w:unhideWhenUsed="1"/>
+    <w:lsdException w:name="List Continue 3" w:semiHidden="1" w:unhideWhenUsed="1"/>
+    <w:lsdException w:name="List Continue 4" w:semiHidden="1" w:unhideWhenUsed="1"/>
+    <w:lsdException w:name="List Continue 5" w:semiHidden="1" w:unhideWhenUsed="1"/>
+    <w:lsdException w:name="Message Header" w:semiHidden="1" w:unhideWhenUsed="1"/>
+    <w:lsdException w:name="Salutation" w:semiHidden="1" w:unhideWhenUsed="1"/>
+    <w:lsdException w:name="Date" w:semiHidden="1" w:unhideWhenUsed="1"/>
+    <w:lsdException w:name="Body Text First Indent" w:semiHidden="1" w:unhideWhenUsed="1"/>
+    <w:lsdException w:name="Body Text Indent 2" w:semiHidden="1" w:unhideWhenUsed="1"/>
+    <w:lsdException w:name="Body Text Indent 3" w:semiHidden="1" w:unhideWhenUsed="1"/>
+    <w:lsdException w:name="Block Text" w:semiHidden="1" w:unhideWhenUsed="1"/>
+    <w:lsdException w:name="Hyperlink" w:semiHidden="1" w:unhideWhenUsed="1"/>
+    <w:lsdException w:name="FollowedHyperlink" w:semiHidden="1" w:unhideWhenUsed="1"/>
+    <w:lsdException w:name="Document Map" w:semiHidden="1" w:unhideWhenUsed="1"/>
+    <w:lsdException w:name="Plain Text" w:semiHidden="1" w:unhideWhenUsed="1"/>
+    <w:lsdException w:name="E-mail Signature" w:semiHidden="1" w:unhideWhenUsed="1"/>
+    <w:lsdException w:name="HTML Top of Form" w:semiHidden="1" w:unhideWhenUsed="1"/>
+    <w:lsdException w:name="HTML Bottom of Form" w:semiHidden="1" w:unhideWhenUsed="1"/>
+    <w:lsdException w:name="Normal (Web)" w:semiHidden="1" w:unhideWhenUsed="1"/>
+    <w:lsdException w:name="HTML Acronym" w:semiHidden="1" w:unhideWhenUsed="1"/>
+    <w:lsdException w:name="HTML Address" w:semiHidden="1" w:unhideWhenUsed="1"/>
+    <w:lsdException w:name="HTML Cite" w:semiHidden="1" w:unhideWhenUsed="1"/>
+    <w:lsdException w:name="HTML Code" w:semiHidden="1" w:unhideWhenUsed="1"/>
+    <w:lsdException w:name="HTML Definition" w:semiHidden="1" w:unhideWhenUsed="1"/>
+    <w:lsdException w:name="HTML Keyboard" w:semiHidden="1" w:unhideWhenUsed="1"/>
+    <w:lsdException w:name="HTML Preformatted" w:semiHidden="1" w:unhideWhenUsed="1"/>
+    <w:lsdException w:name="HTML Sample" w:semiHidden="1" w:unhideWhenUsed="1"/>
+    <w:lsdException w:name="HTML Typewriter" w:semiHidden="1" w:unhideWhenUsed="1"/>
+    <w:lsdException w:name="HTML Variable" w:semiHidden="1" w:unhideWhenUsed="1"/>
+    <w:lsdException w:name="Normal Table" w:semiHidden="1" w:unhideWhenUsed="1"/>
+    <w:lsdException w:name="annotation subject" w:semiHidden="1" w:unhideWhenUsed="1"/>
+    <w:lsdException w:name="No List" w:semiHidden="1" w:unhideWhenUsed="1"/>
+    <w:lsdException w:name="Outline List 1" w:semiHidden="1" w:unhideWhenUsed="1"/>
+    <w:lsdException w:name="Outline List 2" w:semiHidden="1" w:unhideWhenUsed="1"/>
+    <w:lsdException w:name="Outline List 3" w:semiHidden="1" w:unhideWhenUsed="1"/>
+    <w:lsdException w:name="Table Simple 1" w:semiHidden="1" w:unhideWhenUsed="1"/>
+    <w:lsdException w:name="Table Simple 2" w:semiHidden="1" w:unhideWhenUsed="1"/>
+    <w:lsdException w:name="Table Simple 3" w:semiHidden="1" w:unhideWhenUsed="1"/>
+    <w:lsdException w:name="Table Classic 1" w:semiHidden="1" w:unhideWhenUsed="1"/>
+    <w:lsdException w:name="Table Classic 2" w:semiHidden="1" w:unhideWhenUsed="1"/>
+    <w:lsdException w:name="Table Classic 3" w:semiHidden="1" w:unhideWhenUsed="1"/>
+    <w:lsdException w:name="Table Classic 4" w:semiHidden="1" w:unhideWhenUsed="1"/>
+    <w:lsdException w:name="Table Colorful 1" w:semiHidden="1" w:unhideWhenUsed="1"/>
+    <w:lsdException w:name="Table Colorful 2" w:semiHidden="1" w:unhideWhenUsed="1"/>
+    <w:lsdException w:name="Table Colorful 3" w:semiHidden="1" w:unhideWhenUsed="1"/>
+    <w:lsdException w:name="Table Columns 1" w:semiHidden="1" w:unhideWhenUsed="1"/>
+    <w:lsdException w:name="Table Columns 2" w:semiHidden="1" w:unhideWhenUsed="1"/>
+    <w:lsdException w:name="Table Columns 3" w:semiHidden="1" w:unhideWhenUsed="1"/>
+    <w:lsdException w:name="Table Columns 4" w:semiHidden="1" w:unhideWhenUsed="1"/>
+    <w:lsdException w:name="Table Columns 5" w:semiHidden="1" w:unhideWhenUsed="1"/>
+    <w:lsdException w:name="Table Grid 1" w:semiHidden="1" w:unhideWhenUsed="1"/>
+    <w:lsdException w:name="Table Grid 2" w:semiHidden="1" w:unhideWhenUsed="1"/>
+    <w:lsdException w:name="Table Grid 3" w:semiHidden="1" w:unhideWhenUsed="1"/>
+    <w:lsdException w:name="Table Grid 4" w:semiHidden="1" w:unhideWhenUsed="1"/>
+    <w:lsdException w:name="Table Grid 5" w:semiHidden="1" w:unhideWhenUsed="1"/>
+    <w:lsdException w:name="Table Grid 6" w:semiHidden="1" w:unhideWhenUsed="1"/>
+    <w:lsdException w:name="Table Grid 7" w:semiHidden="1" w:unhideWhenUsed="1"/>
+    <w:lsdException w:name="Table Grid 8" w:semiHidden="1" w:unhideWhenUsed="1"/>
+    <w:lsdException w:name="Table List 1" w:semiHidden="1" w:unhideWhenUsed="1"/>
+    <w:lsdException w:name="Table List 2" w:semiHidden="1" w:unhideWhenUsed="1"/>
+    <w:lsdException w:name="Table List 3" w:semiHidden="1" w:unhideWhenUsed="1"/>
+    <w:lsdException w:name="Table List 4" w:semiHidden="1" w:unhideWhenUsed="1"/>
+    <w:lsdException w:name="Table List 5" w:semiHidden="1" w:unhideWhenUsed="1"/>
+    <w:lsdException w:name="Table List 6" w:semiHidden="1" w:unhideWhenUsed="1"/>
+    <w:lsdException w:name="Table List 7" w:semiHidden="1" w:unhideWhenUsed="1"/>
+    <w:lsdException w:name="Table List 8" w:semiHidden="1" w:unhideWhenUsed="1"/>
+    <w:lsdException w:name="Table 3D effects 1" w:semiHidden="1" w:unhideWhenUsed="1"/>
+    <w:lsdException w:name="Table 3D effects 2" w:semiHidden="1" w:unhideWhenUsed="1"/>
+    <w:lsdException w:name="Table 3D effects 3" w:semiHidden="1" w:unhideWhenUsed="1"/>
+    <w:lsdException w:name="Table Contemporary" w:semiHidden="1" w:unhideWhenUsed="1"/>
+    <w:lsdException w:name="Table Elegant" w:semiHidden="1" w:unhideWhenUsed="1"/>
+    <w:lsdException w:name="Table Professional" w:semiHidden="1" w:unhideWhenUsed="1"/>
+    <w:lsdException w:name="Table Subtle 1" w:semiHidden="1" w:unhideWhenUsed="1"/>
+    <w:lsdException w:name="Table Subtle 2" w:semiHidden="1" w:unhideWhenUsed="1"/>
+    <w:lsdException w:name="Table Web 1" w:semiHidden="1" w:unhideWhenUsed="1"/>
+    <w:lsdException w:name="Table Web 2" w:semiHidden="1" w:unhideWhenUsed="1"/>
+    <w:lsdException w:name="Table Web 3" w:semiHidden="1" w:unhideWhenUsed="1"/>
+    <w:lsdException w:name="Balloon Text" w:semiHidden="1" w:unhideWhenUsed="1"/>
+    <w:lsdException w:name="Table Theme" w:semiHidden="1" w:unhideWhenUsed="1"/>
+    <w:lsdException w:name="Placeholder Text" w:semiHidden="1"/>
+    <w:lsdException w:name="No Spacing" w:uiPriority="1" w:qFormat="1"/>
+    <w:lsdException w:name="Light Shading"/>
+    <w:lsdException w:name="Light List"/>
+    <w:lsdException w:name="Medium Grid 3"/>
+    <w:lsdException w:name="Dark List"/>
+    <w:lsdException w:name="Colorful Shading"/>
+    <w:lsdException w:name="Colorful List"/>
+    <w:lsdException w:name="Colorful Grid"/>
+    <w:lsdException w:name="Light Shading Accent 1"/>
+    <w:lsdException w:name="Light List Accent 1"/>
+    <w:lsdException w:name="Light Grid Accent 1"/>
+    <w:lsdException w:name="Medium Shading 1 Accent 1"/>
+    <w:lsdException w:name="Medium Shading 2 Accent 1"/>
+    <w:lsdException w:name="Medium List 1 Accent 1"/>
+    <w:lsdException w:name="Revision" w:semiHidden="1"/>
+    <w:lsdException w:name="Medium List 2 Accent 1"/>
+    <w:lsdException w:name="Medium Grid 1 Accent 1"/>
+    <w:lsdException w:name="Medium Grid 2 Accent 1"/>
+    <w:lsdException w:name="Medium Grid 3 Accent 1"/>
+    <w:lsdException w:name="Dark List Accent 1"/>
+    <w:lsdException w:name="Colorful Shading Accent 1"/>
+    <w:lsdException w:name="Colorful List Accent 1"/>
+    <w:lsdException w:name="Colorful Grid Accent 1"/>
+    <w:lsdException w:name="Light Shading Accent 2"/>
+    <w:lsdException w:name="Light List Accent 2"/>
+    <w:lsdException w:name="Light Grid Accent 2"/>
+    <w:lsdException w:name="Medium Shading 1 Accent 2"/>
+    <w:lsdException w:name="Medium Shading 2 Accent 2"/>
+    <w:lsdException w:name="Medium List 1 Accent 2"/>
+    <w:lsdException w:name="Medium List 2 Accent 2"/>
+    <w:lsdException w:name="Medium Grid 1 Accent 2"/>
+    <w:lsdException w:name="Medium Grid 2 Accent 2"/>
+    <w:lsdException w:name="Medium Grid 3 Accent 2"/>
+    <w:lsdException w:name="Dark List Accent 2"/>
+    <w:lsdException w:name="Colorful Shading Accent 2"/>
+    <w:lsdException w:name="Colorful List Accent 2"/>
+    <w:lsdException w:name="Colorful Grid Accent 2"/>
+    <w:lsdException w:name="Light Shading Accent 3"/>
+    <w:lsdException w:name="Light List Accent 3"/>
+    <w:lsdException w:name="Light Grid Accent 3"/>
+    <w:lsdException w:name="Medium Shading 1 Accent 3"/>
+    <w:lsdException w:name="Medium Shading 2 Accent 3"/>
+    <w:lsdException w:name="Medium List 1 Accent 3"/>
+    <w:lsdException w:name="Medium List 2 Accent 3"/>
+    <w:lsdException w:name="Medium Grid 1 Accent 3"/>
+    <w:lsdException w:name="Medium Grid 2 Accent 3"/>
+    <w:lsdException w:name="Medium Grid 3 Accent 3"/>
+    <w:lsdException w:name="Dark List Accent 3"/>
+    <w:lsdException w:name="Colorful Shading Accent 3"/>
+    <w:lsdException w:name="Colorful List Accent 3"/>
+    <w:lsdException w:name="Colorful Grid Accent 3"/>
+    <w:lsdException w:name="Light Shading Accent 4"/>
+    <w:lsdException w:name="Light List Accent 4"/>
+    <w:lsdException w:name="Light Grid Accent 4"/>
+    <w:lsdException w:name="Medium Shading 1 Accent 4"/>
+    <w:lsdException w:name="Medium Shading 2 Accent 4"/>
+    <w:lsdException w:name="Medium List 1 Accent 4"/>
+    <w:lsdException w:name="Medium List 2 Accent 4"/>
+    <w:lsdException w:name="Medium Grid 1 Accent 4"/>
+    <w:lsdException w:name="Medium Grid 2 Accent 4"/>
+    <w:lsdException w:name="Medium Grid 3 Accent 4"/>
+    <w:lsdException w:name="Dark List Accent 4"/>
+    <w:lsdException w:name="Colorful Shading Accent 4"/>
+    <w:lsdException w:name="Colorful List Accent 4"/>
+    <w:lsdException w:name="Colorful Grid Accent 4"/>
+    <w:lsdException w:name="Light Shading Accent 5"/>
+    <w:lsdException w:name="Light List Accent 5"/>
+    <w:lsdException w:name="Light Grid Accent 5"/>
+    <w:lsdException w:name="Medium Shading 1 Accent 5"/>
+    <w:lsdException w:name="Medium Shading 2 Accent 5"/>
+    <w:lsdException w:name="Medium List 1 Accent 5"/>
+    <w:lsdException w:name="Medium List 2 Accent 5"/>
+    <w:lsdException w:name="Medium Grid 1 Accent 5"/>
+    <w:lsdException w:name="Medium Grid 2 Accent 5"/>
+    <w:lsdException w:name="Medium Grid 3 Accent 5"/>
+    <w:lsdException w:name="Dark List Accent 5"/>
+    <w:lsdException w:name="Colorful Shading Accent 5"/>
+    <w:lsdException w:name="Colorful List Accent 5"/>
+    <w:lsdException w:name="Colorful Grid Accent 5"/>
+    <w:lsdException w:name="Light Shading Accent 6"/>
+    <w:lsdException w:name="Light List Accent 6"/>
+    <w:lsdException w:name="Light Grid Accent 6"/>
+    <w:lsdException w:name="Medium Shading 1 Accent 6"/>
+    <w:lsdException w:name="Medium Shading 2 Accent 6"/>
+    <w:lsdException w:name="Medium List 1 Accent 6"/>
+    <w:lsdException w:name="Medium List 2 Accent 6"/>
+    <w:lsdException w:name="Medium Grid 1 Accent 6"/>
+    <w:lsdException w:name="Medium Grid 2 Accent 6"/>
+    <w:lsdException w:name="Medium Grid 3 Accent 6"/>
+    <w:lsdException w:name="Dark List Accent 6"/>
+    <w:lsdException w:name="Colorful Shading Accent 6"/>
+    <w:lsdException w:name="Colorful List Accent 6"/>
+    <w:lsdException w:name="Colorful Grid Accent 6"/>
+    <w:lsdException w:name="Bibliography" w:semiHidden="1" w:unhideWhenUsed="1"/>
+    <w:lsdException w:name="TOC Heading" w:semiHidden="1" w:unhideWhenUsed="1"/>
+    <w:lsdException w:name="Grid Table 4" w:uiPriority="49"/>
+    <w:lsdException w:name="Grid Table 5 Dark" w:uiPriority="50"/>
+    <w:lsdException w:name="Grid Table 6 Colorful" w:uiPriority="51"/>
+    <w:lsdException w:name="Grid Table 7 Colorful" w:uiPriority="52"/>
+    <w:lsdException w:name="Grid Table 1 Light Accent 1" w:uiPriority="46"/>
+    <w:lsdException w:name="Grid Table 2 Accent 1" w:uiPriority="47"/>
+    <w:lsdException w:name="Grid Table 3 Accent 1" w:uiPriority="48"/>
+    <w:lsdException w:name="Grid Table 4 Accent 1" w:uiPriority="49"/>
+    <w:lsdException w:name="Grid Table 5 Dark Accent 1" w:uiPriority="50"/>
+    <w:lsdException w:name="Grid Table 6 Colorful Accent 1" w:uiPriority="51"/>
+    <w:lsdException w:name="Grid Table 7 Colorful Accent 1" w:uiPriority="52"/>
+    <w:lsdException w:name="Grid Table 1 Light Accent 2" w:uiPriority="46"/>
+    <w:lsdException w:name="Grid Table 2 Accent 2" w:uiPriority="47"/>
+    <w:lsdException w:name="Grid Table 3 Accent 2" w:uiPriority="48"/>
+    <w:lsdException w:name="Grid Table 4 Accent 2" w:uiPriority="49"/>
+    <w:lsdException w:name="Grid Table 5 Dark Accent 2" w:uiPriority="50"/>
+    <w:lsdException w:name="Grid Table 6 Colorful Accent 2" w:uiPriority="51"/>
+    <w:lsdException w:name="Grid Table 7 Colorful Accent 2" w:uiPriority="52"/>
+    <w:lsdException w:name="Grid Table 1 Light Accent 3" w:uiPriority="46"/>
+    <w:lsdException w:name="Grid Table 2 Accent 3" w:uiPriority="47"/>
+    <w:lsdException w:name="Grid Table 3 Accent 3" w:uiPriority="48"/>
+    <w:lsdException w:name="Grid Table 4 Accent 3" w:uiPriority="49"/>
+    <w:lsdException w:name="Grid Table 5 Dark Accent 3" w:uiPriority="50"/>
+    <w:lsdException w:name="Grid Table 6 Colorful Accent 3" w:uiPriority="51"/>
+    <w:lsdException w:name="Grid Table 7 Colorful Accent 3" w:uiPriority="52"/>
+    <w:lsdException w:name="Grid Table 1 Light Accent 4" w:uiPriority="46"/>
+    <w:lsdException w:name="Grid Table 2 Accent 4" w:uiPriority="47"/>
+    <w:lsdException w:name="Grid Table 3 Accent 4" w:uiPriority="48"/>
+    <w:lsdException w:name="Grid Table 4 Accent 4" w:uiPriority="49"/>
+    <w:lsdException w:name="Grid Table 5 Dark Accent 4" w:uiPriority="50"/>
+    <w:lsdException w:name="Grid Table 6 Colorful Accent 4" w:uiPriority="51"/>
+    <w:lsdException w:name="Grid Table 7 Colorful Accent 4" w:uiPriority="52"/>
+    <w:lsdException w:name="Grid Table 1 Light Accent 5" w:uiPriority="46"/>
+    <w:lsdException w:name="Grid Table 2 Accent 5" w:uiPriority="47"/>
+    <w:lsdException w:name="Grid Table 3 Accent 5" w:uiPriority="48"/>
+    <w:lsdException w:name="Grid Table 4 Accent 5" w:uiPriority="49"/>
+    <w:lsdException w:name="Grid Table 5 Dark Accent 5" w:uiPriority="50"/>
+    <w:lsdException w:name="Grid Table 6 Colorful Accent 5" w:uiPriority="51"/>
+    <w:lsdException w:name="Grid Table 7 Colorful Accent 5" w:uiPriority="52"/>
+    <w:lsdException w:name="Grid Table 1 Light Accent 6" w:uiPriority="46"/>
+    <w:lsdException w:name="Grid Table 2 Accent 6" w:uiPriority="47"/>
+    <w:lsdException w:name="Grid Table 3 Accent 6" w:uiPriority="48"/>
+    <w:lsdException w:name="Grid Table 4 Accent 6" w:uiPriority="49"/>
+    <w:lsdException w:name="Grid Table 5 Dark Accent 6" w:uiPriority="50"/>
+    <w:lsdException w:name="Grid Table 6 Colorful Accent 6" w:uiPriority="51"/>
+    <w:lsdException w:name="Grid Table 7 Colorful Accent 6" w:uiPriority="52"/>
+    <w:lsdException w:name="List Table 1 Light" w:uiPriority="46"/>
+    <w:lsdException w:name="List Table 2" w:uiPriority="47"/>
+    <w:lsdException w:name="List Table 3" w:uiPriority="48"/>
+    <w:lsdException w:name="List Table 4" w:uiPriority="49"/>
+    <w:lsdException w:name="List Table 5 Dark" w:uiPriority="50"/>
+    <w:lsdException w:name="List Table 6 Colorful" w:uiPriority="51"/>
+    <w:lsdException w:name="List Table 7 Colorful" w:uiPriority="52"/>
+    <w:lsdException w:name="List Table 1 Light Accent 1" w:uiPriority="46"/>
+    <w:lsdException w:name="List Table 2 Accent 1" w:uiPriority="47"/>
+    <w:lsdException w:name="List Table 3 Accent 1" w:uiPriority="48"/>
+    <w:lsdException w:name="List Table 4 Accent 1" w:uiPriority="49"/>
+    <w:lsdException w:name="List Table 5 Dark Accent 1" w:uiPriority="50"/>
+    <w:lsdException w:name="List Table 6 Colorful Accent 1" w:uiPriority="51"/>
+    <w:lsdException w:name="List Table 7 Colorful Accent 1" w:uiPriority="52"/>
+    <w:lsdException w:name="List Table 1 Light Accent 2" w:uiPriority="46"/>
+    <w:lsdException w:name="List Table 2 Accent 2" w:uiPriority="47"/>
+    <w:lsdException w:name="List Table 3 Accent 2" w:uiPriority="48"/>
+    <w:lsdException w:name="List Table 4 Accent 2" w:uiPriority="49"/>
+    <w:lsdException w:name="List Table 5 Dark Accent 2" w:uiPriority="50"/>
+    <w:lsdException w:name="List Table 6 Colorful Accent 2" w:uiPriority="51"/>
+    <w:lsdException w:name="List Table 7 Colorful Accent 2" w:uiPriority="52"/>
+    <w:lsdException w:name="List Table 1 Light Accent 3" w:uiPriority="46"/>
+    <w:lsdException w:name="List Table 2 Accent 3" w:uiPriority="47"/>
+    <w:lsdException w:name="List Table 3 Accent 3" w:uiPriority="48"/>
+    <w:lsdException w:name="List Table 4 Accent 3" w:uiPriority="49"/>
+    <w:lsdException w:name="List Table 5 Dark Accent 3" w:uiPriority="50"/>
+    <w:lsdException w:name="List Table 6 Colorful Accent 3" w:uiPriority="51"/>
+    <w:lsdException w:name="List Table 7 Colorful Accent 3" w:uiPriority="52"/>
+    <w:lsdException w:name="List Table 1 Light Accent 4" w:uiPriority="46"/>
+    <w:lsdException w:name="List Table 2 Accent 4" w:uiPriority="47"/>
+    <w:lsdException w:name="List Table 3 Accent 4" w:uiPriority="48"/>
+    <w:lsdException w:name="List Table 4 Accent 4" w:uiPriority="49"/>
+    <w:lsdException w:name="List Table 5 Dark Accent 4" w:uiPriority="50"/>
+    <w:lsdException w:name="List Table 6 Colorful Accent 4" w:uiPriority="51"/>
+    <w:lsdException w:name="List Table 7 Colorful Accent 4" w:uiPriority="52"/>
+    <w:lsdException w:name="List Table 1 Light Accent 5" w:uiPriority="46"/>
+    <w:lsdException w:name="List Table 2 Accent 5" w:uiPriority="47"/>
+    <w:lsdException w:name="List Table 3 Accent 5" w:uiPriority="48"/>
+    <w:lsdException w:name="List Table 4 Accent 5" w:uiPriority="49"/>
+    <w:lsdException w:name="List Table 5 Dark Accent 5" w:uiPriority="50"/>
+    <w:lsdException w:name="List Table 6 Colorful Accent 5" w:uiPriority="51"/>
+    <w:lsdException w:name="List Table 7 Colorful Accent 5" w:uiPriority="52"/>
+    <w:lsdException w:name="List Table 1 Light Accent 6" w:uiPriority="46"/>
+    <w:lsdException w:name="List Table 2 Accent 6" w:uiPriority="47"/>
+    <w:lsdException w:name="List Table 3 Accent 6" w:uiPriority="48"/>
+    <w:lsdException w:name="List Table 4 Accent 6" w:uiPriority="49"/>
+    <w:lsdException w:name="List Table 5 Dark Accent 6" w:uiPriority="50"/>
+    <w:lsdException w:name="List Table 6 Colorful Accent 6" w:uiPriority="51"/>
+    <w:lsdException w:name="List Table 7 Colorful Accent 6" w:uiPriority="52"/>
+    <w:lsdException w:name="Mention" w:semiHidden="1" w:uiPriority="99" w:unhideWhenUsed="1"/>
+    <w:lsdException w:name="Smart Hyperlink" w:semiHidden="1" w:uiPriority="99" w:unhideWhenUsed="1"/>
+    <w:lsdException w:name="Hashtag" w:semiHidden="1" w:uiPriority="99" w:unhideWhenUsed="1"/>
+    <w:lsdException w:name="Unresolved Mention" w:semiHidden="1" w:uiPriority="99" w:unhideWhenUsed="1"/>
+    <w:lsdException w:name="Smart Link" w:semiHidden="1" w:uiPriority="99" w:unhideWhenUsed="1"/>
+  </w:latentStyles>
+  <w:style w:type="paragraph" w:default="1" w:styleId="Normal">
     <w:name w:val="Normal"/>
     <w:qFormat/>
     <w:pPr>
-      <w:widowControl/>
-      <w:suppressAutoHyphens w:val="true"/>
-      <w:bidi w:val="0"/>
-      <w:spacing w:before="0" w:after="200"/>
-      <w:jc w:val="left"/>
-    </w:pPr>
-    <w:rPr>
-      <w:rFonts w:ascii="Cambria" w:hAnsi="Cambria" w:eastAsia="Cambria" w:cs="" w:asciiTheme="minorHAnsi" w:cstheme="minorBidi" w:eastAsiaTheme="minorHAnsi" w:hAnsiTheme="minorHAnsi"/>
-      <w:color w:val="auto"/>
-      <w:kern w:val="0"/>
-      <w:sz w:val="24"/>
-      <w:szCs w:val="24"/>
-      <w:lang w:val="en-US" w:eastAsia="en-US" w:bidi="ar-SA"/>
-    </w:rPr>
+      <w:spacing w:after="200"/>
+    </w:pPr>
   </w:style>
   <w:style w:type="paragraph" w:styleId="Heading1">
-    <w:name w:val="Heading 1"/>
+    <w:name w:val="heading 1"/>
     <w:basedOn w:val="Normal"/>
-    <w:next w:val="TextBody"/>
+    <w:next w:val="BodyText"/>
     <w:uiPriority w:val="9"/>
     <w:qFormat/>
     <w:pPr>
-      <w:keepNext w:val="true"/>
+      <w:keepNext/>
       <w:keepLines/>
       <w:spacing w:before="480" w:after="0"/>
       <w:outlineLvl w:val="0"/>
     </w:pPr>
     <w:rPr>
-      <w:rFonts w:ascii="Calibri" w:hAnsi="Calibri" w:eastAsia="" w:cs="" w:asciiTheme="majorHAnsi" w:cstheme="majorBidi" w:eastAsiaTheme="majorEastAsia" w:hAnsiTheme="majorHAnsi"/>
+      <w:rFonts w:asciiTheme="majorHAnsi" w:eastAsiaTheme="majorEastAsia" w:hAnsiTheme="majorHAnsi" w:cstheme="majorBidi"/>
       <w:b/>
       <w:bCs/>
-      <w:color w:val="345A8A" w:themeColor="accent1" w:themeShade="b5"/>
+      <w:color w:val="345A8A" w:themeColor="accent1" w:themeShade="B5"/>
       <w:sz w:val="32"/>
       <w:szCs w:val="32"/>
     </w:rPr>
   </w:style>
   <w:style w:type="paragraph" w:styleId="Heading2">
-    <w:name w:val="Heading 2"/>
+    <w:name w:val="heading 2"/>
     <w:basedOn w:val="Normal"/>
-    <w:next w:val="TextBody"/>
+    <w:next w:val="BodyText"/>
     <w:uiPriority w:val="9"/>
     <w:unhideWhenUsed/>
     <w:qFormat/>
     <w:pPr>
-      <w:keepNext w:val="true"/>
+      <w:keepNext/>
       <w:keepLines/>
       <w:spacing w:before="200" w:after="0"/>
       <w:outlineLvl w:val="1"/>
     </w:pPr>
     <w:rPr>
-      <w:rFonts w:ascii="Calibri" w:hAnsi="Calibri" w:eastAsia="" w:cs="" w:asciiTheme="majorHAnsi" w:cstheme="majorBidi" w:eastAsiaTheme="majorEastAsia" w:hAnsiTheme="majorHAnsi"/>
+      <w:rFonts w:asciiTheme="majorHAnsi" w:eastAsiaTheme="majorEastAsia" w:hAnsiTheme="majorHAnsi" w:cstheme="majorBidi"/>
       <w:b/>
       <w:bCs/>
       <w:color w:val="4F81BD" w:themeColor="accent1"/>
@@ -1082,20 +1223,20 @@
     </w:rPr>
   </w:style>
   <w:style w:type="paragraph" w:styleId="Heading3">
-    <w:name w:val="Heading 3"/>
+    <w:name w:val="heading 3"/>
     <w:basedOn w:val="Normal"/>
-    <w:next w:val="TextBody"/>
+    <w:next w:val="BodyText"/>
     <w:uiPriority w:val="9"/>
     <w:unhideWhenUsed/>
     <w:qFormat/>
     <w:pPr>
-      <w:keepNext w:val="true"/>
+      <w:keepNext/>
       <w:keepLines/>
       <w:spacing w:before="200" w:after="0"/>
       <w:outlineLvl w:val="2"/>
     </w:pPr>
     <w:rPr>
-      <w:rFonts w:ascii="Calibri" w:hAnsi="Calibri" w:eastAsia="" w:cs="" w:asciiTheme="majorHAnsi" w:cstheme="majorBidi" w:eastAsiaTheme="majorEastAsia" w:hAnsiTheme="majorHAnsi"/>
+      <w:rFonts w:asciiTheme="majorHAnsi" w:eastAsiaTheme="majorEastAsia" w:hAnsiTheme="majorHAnsi" w:cstheme="majorBidi"/>
       <w:b/>
       <w:bCs/>
       <w:color w:val="4F81BD" w:themeColor="accent1"/>
@@ -1104,241 +1245,242 @@
     </w:rPr>
   </w:style>
   <w:style w:type="paragraph" w:styleId="Heading4">
-    <w:name w:val="Heading 4"/>
+    <w:name w:val="heading 4"/>
     <w:basedOn w:val="Normal"/>
-    <w:next w:val="TextBody"/>
+    <w:next w:val="BodyText"/>
     <w:uiPriority w:val="9"/>
     <w:unhideWhenUsed/>
     <w:qFormat/>
     <w:pPr>
-      <w:keepNext w:val="true"/>
+      <w:keepNext/>
       <w:keepLines/>
       <w:spacing w:before="200" w:after="0"/>
       <w:outlineLvl w:val="3"/>
     </w:pPr>
     <w:rPr>
-      <w:rFonts w:ascii="Calibri" w:hAnsi="Calibri" w:eastAsia="" w:cs="" w:asciiTheme="majorHAnsi" w:cstheme="majorBidi" w:eastAsiaTheme="majorEastAsia" w:hAnsiTheme="majorHAnsi"/>
+      <w:rFonts w:asciiTheme="majorHAnsi" w:eastAsiaTheme="majorEastAsia" w:hAnsiTheme="majorHAnsi" w:cstheme="majorBidi"/>
       <w:b/>
       <w:bCs/>
       <w:color w:val="4F81BD" w:themeColor="accent1"/>
-      <w:sz w:val="24"/>
-      <w:szCs w:val="24"/>
     </w:rPr>
   </w:style>
   <w:style w:type="paragraph" w:styleId="Heading5">
-    <w:name w:val="Heading 5"/>
+    <w:name w:val="heading 5"/>
     <w:basedOn w:val="Normal"/>
-    <w:next w:val="TextBody"/>
+    <w:next w:val="BodyText"/>
     <w:uiPriority w:val="9"/>
     <w:unhideWhenUsed/>
     <w:qFormat/>
     <w:pPr>
-      <w:keepNext w:val="true"/>
+      <w:keepNext/>
       <w:keepLines/>
       <w:spacing w:before="200" w:after="0"/>
       <w:outlineLvl w:val="4"/>
     </w:pPr>
     <w:rPr>
-      <w:rFonts w:ascii="Calibri" w:hAnsi="Calibri" w:eastAsia="" w:cs="" w:asciiTheme="majorHAnsi" w:cstheme="majorBidi" w:eastAsiaTheme="majorEastAsia" w:hAnsiTheme="majorHAnsi"/>
+      <w:rFonts w:asciiTheme="majorHAnsi" w:eastAsiaTheme="majorEastAsia" w:hAnsiTheme="majorHAnsi" w:cstheme="majorBidi"/>
       <w:i/>
       <w:iCs/>
       <w:color w:val="4F81BD" w:themeColor="accent1"/>
-      <w:sz w:val="24"/>
-      <w:szCs w:val="24"/>
     </w:rPr>
   </w:style>
   <w:style w:type="paragraph" w:styleId="Heading6">
-    <w:name w:val="Heading 6"/>
+    <w:name w:val="heading 6"/>
     <w:basedOn w:val="Normal"/>
-    <w:next w:val="TextBody"/>
+    <w:next w:val="BodyText"/>
     <w:uiPriority w:val="9"/>
     <w:unhideWhenUsed/>
     <w:qFormat/>
     <w:pPr>
-      <w:keepNext w:val="true"/>
+      <w:keepNext/>
       <w:keepLines/>
       <w:spacing w:before="200" w:after="0"/>
       <w:outlineLvl w:val="5"/>
     </w:pPr>
     <w:rPr>
-      <w:rFonts w:ascii="Calibri" w:hAnsi="Calibri" w:eastAsia="" w:cs="" w:asciiTheme="majorHAnsi" w:cstheme="majorBidi" w:eastAsiaTheme="majorEastAsia" w:hAnsiTheme="majorHAnsi"/>
+      <w:rFonts w:asciiTheme="majorHAnsi" w:eastAsiaTheme="majorEastAsia" w:hAnsiTheme="majorHAnsi" w:cstheme="majorBidi"/>
       <w:color w:val="4F81BD" w:themeColor="accent1"/>
-      <w:sz w:val="24"/>
-      <w:szCs w:val="24"/>
     </w:rPr>
   </w:style>
   <w:style w:type="paragraph" w:styleId="Heading7">
-    <w:name w:val="Heading 7"/>
+    <w:name w:val="heading 7"/>
     <w:basedOn w:val="Normal"/>
-    <w:next w:val="TextBody"/>
+    <w:next w:val="BodyText"/>
     <w:uiPriority w:val="9"/>
     <w:unhideWhenUsed/>
     <w:qFormat/>
     <w:pPr>
-      <w:keepNext w:val="true"/>
+      <w:keepNext/>
       <w:keepLines/>
       <w:spacing w:before="200" w:after="0"/>
       <w:outlineLvl w:val="6"/>
     </w:pPr>
     <w:rPr>
-      <w:rFonts w:ascii="Calibri" w:hAnsi="Calibri" w:eastAsia="" w:cs="" w:asciiTheme="majorHAnsi" w:cstheme="majorBidi" w:eastAsiaTheme="majorEastAsia" w:hAnsiTheme="majorHAnsi"/>
+      <w:rFonts w:asciiTheme="majorHAnsi" w:eastAsiaTheme="majorEastAsia" w:hAnsiTheme="majorHAnsi" w:cstheme="majorBidi"/>
       <w:color w:val="4F81BD" w:themeColor="accent1"/>
-      <w:sz w:val="24"/>
-      <w:szCs w:val="24"/>
     </w:rPr>
   </w:style>
   <w:style w:type="paragraph" w:styleId="Heading8">
-    <w:name w:val="Heading 8"/>
+    <w:name w:val="heading 8"/>
     <w:basedOn w:val="Normal"/>
-    <w:next w:val="TextBody"/>
+    <w:next w:val="BodyText"/>
     <w:uiPriority w:val="9"/>
     <w:unhideWhenUsed/>
     <w:qFormat/>
     <w:pPr>
-      <w:keepNext w:val="true"/>
+      <w:keepNext/>
       <w:keepLines/>
       <w:spacing w:before="200" w:after="0"/>
       <w:outlineLvl w:val="7"/>
     </w:pPr>
     <w:rPr>
-      <w:rFonts w:ascii="Calibri" w:hAnsi="Calibri" w:eastAsia="" w:cs="" w:asciiTheme="majorHAnsi" w:cstheme="majorBidi" w:eastAsiaTheme="majorEastAsia" w:hAnsiTheme="majorHAnsi"/>
+      <w:rFonts w:asciiTheme="majorHAnsi" w:eastAsiaTheme="majorEastAsia" w:hAnsiTheme="majorHAnsi" w:cstheme="majorBidi"/>
       <w:color w:val="4F81BD" w:themeColor="accent1"/>
-      <w:sz w:val="24"/>
-      <w:szCs w:val="24"/>
     </w:rPr>
   </w:style>
   <w:style w:type="paragraph" w:styleId="Heading9">
-    <w:name w:val="Heading 9"/>
+    <w:name w:val="heading 9"/>
     <w:basedOn w:val="Normal"/>
-    <w:next w:val="TextBody"/>
+    <w:next w:val="BodyText"/>
     <w:uiPriority w:val="9"/>
     <w:unhideWhenUsed/>
     <w:qFormat/>
     <w:pPr>
-      <w:keepNext w:val="true"/>
+      <w:keepNext/>
       <w:keepLines/>
       <w:spacing w:before="200" w:after="0"/>
       <w:outlineLvl w:val="8"/>
     </w:pPr>
     <w:rPr>
-      <w:rFonts w:ascii="Calibri" w:hAnsi="Calibri" w:eastAsia="" w:cs="" w:asciiTheme="majorHAnsi" w:cstheme="majorBidi" w:eastAsiaTheme="majorEastAsia" w:hAnsiTheme="majorHAnsi"/>
+      <w:rFonts w:asciiTheme="majorHAnsi" w:eastAsiaTheme="majorEastAsia" w:hAnsiTheme="majorHAnsi" w:cstheme="majorBidi"/>
       <w:color w:val="4F81BD" w:themeColor="accent1"/>
-      <w:sz w:val="24"/>
-      <w:szCs w:val="24"/>
-    </w:rPr>
-  </w:style>
-  <w:style w:type="character" w:styleId="DefaultParagraphFont" w:default="1">
+    </w:rPr>
+  </w:style>
+  <w:style w:type="character" w:default="1" w:styleId="DefaultParagraphFont">
     <w:name w:val="Default Paragraph Font"/>
+    <w:uiPriority w:val="1"/>
     <w:semiHidden/>
     <w:unhideWhenUsed/>
-    <w:qFormat/>
-    <w:rPr/>
-  </w:style>
-  <w:style w:type="character" w:styleId="BodyTextChar" w:customStyle="1">
-    <w:name w:val="Body Text Char"/>
+  </w:style>
+  <w:style w:type="table" w:default="1" w:styleId="TableNormal">
+    <w:name w:val="Normal Table"/>
+    <w:uiPriority w:val="99"/>
+    <w:semiHidden/>
+    <w:unhideWhenUsed/>
+    <w:tblPr>
+      <w:tblInd w:w="0" w:type="dxa"/>
+      <w:tblCellMar>
+        <w:top w:w="0" w:type="dxa"/>
+        <w:left w:w="108" w:type="dxa"/>
+        <w:bottom w:w="0" w:type="dxa"/>
+        <w:right w:w="108" w:type="dxa"/>
+      </w:tblCellMar>
+    </w:tblPr>
+  </w:style>
+  <w:style w:type="numbering" w:default="1" w:styleId="NoList">
+    <w:name w:val="No List"/>
+    <w:uiPriority w:val="99"/>
+    <w:semiHidden/>
+    <w:unhideWhenUsed/>
+  </w:style>
+  <w:style w:type="character" w:customStyle="1" w:styleId="CaptionChar">
+    <w:name w:val="Caption Char"/>
     <w:basedOn w:val="DefaultParagraphFont"/>
-    <w:link w:val="BodyText"/>
-    <w:qFormat/>
-    <w:rPr/>
-  </w:style>
-  <w:style w:type="character" w:styleId="VerbatimChar" w:customStyle="1">
+    <w:link w:val="Caption"/>
+    <w:qFormat/>
+  </w:style>
+  <w:style w:type="character" w:customStyle="1" w:styleId="VerbatimChar">
     <w:name w:val="Verbatim Char"/>
-    <w:basedOn w:val="BodyTextChar"/>
+    <w:basedOn w:val="CaptionChar"/>
     <w:qFormat/>
     <w:rPr>
       <w:rFonts w:ascii="Consolas" w:hAnsi="Consolas"/>
       <w:sz w:val="22"/>
     </w:rPr>
   </w:style>
-  <w:style w:type="character" w:styleId="FootnoteCharacters">
+  <w:style w:type="character" w:customStyle="1" w:styleId="FootnoteCharacters">
     <w:name w:val="Footnote Characters"/>
-    <w:basedOn w:val="BodyTextChar"/>
+    <w:basedOn w:val="CaptionChar"/>
     <w:qFormat/>
     <w:rPr>
       <w:vertAlign w:val="superscript"/>
     </w:rPr>
   </w:style>
-  <w:style w:type="character" w:styleId="FootnoteAnchor">
+  <w:style w:type="character" w:customStyle="1" w:styleId="FootnoteAnchor">
     <w:name w:val="Footnote Anchor"/>
     <w:rPr>
       <w:vertAlign w:val="superscript"/>
     </w:rPr>
   </w:style>
-  <w:style w:type="character" w:styleId="InternetLink">
+  <w:style w:type="character" w:styleId="Hyperlink">
     <w:name w:val="Hyperlink"/>
-    <w:basedOn w:val="BodyTextChar"/>
+    <w:basedOn w:val="CaptionChar"/>
     <w:rPr>
       <w:color w:val="4F81BD" w:themeColor="accent1"/>
     </w:rPr>
   </w:style>
-  <w:style w:type="character" w:styleId="EndnoteAnchor">
+  <w:style w:type="character" w:customStyle="1" w:styleId="EndnoteAnchor">
     <w:name w:val="Endnote Anchor"/>
     <w:rPr>
       <w:vertAlign w:val="superscript"/>
     </w:rPr>
   </w:style>
-  <w:style w:type="character" w:styleId="EndnoteCharacters">
+  <w:style w:type="character" w:customStyle="1" w:styleId="EndnoteCharacters">
     <w:name w:val="Endnote Characters"/>
     <w:qFormat/>
-    <w:rPr/>
-  </w:style>
-  <w:style w:type="character" w:styleId="Pagenumber">
+  </w:style>
+  <w:style w:type="character" w:styleId="PageNumber">
     <w:name w:val="page number"/>
     <w:basedOn w:val="DefaultParagraphFont"/>
     <w:qFormat/>
-    <w:rPr/>
-  </w:style>
-  <w:style w:type="character" w:styleId="IndexLink">
+  </w:style>
+  <w:style w:type="character" w:customStyle="1" w:styleId="IndexLink">
     <w:name w:val="Index Link"/>
     <w:qFormat/>
-    <w:rPr/>
-  </w:style>
-  <w:style w:type="paragraph" w:styleId="Heading">
+  </w:style>
+  <w:style w:type="paragraph" w:customStyle="1" w:styleId="Heading">
     <w:name w:val="Heading"/>
     <w:basedOn w:val="Normal"/>
-    <w:next w:val="TextBody"/>
-    <w:qFormat/>
-    <w:pPr>
-      <w:keepNext w:val="true"/>
+    <w:next w:val="BodyText"/>
+    <w:qFormat/>
+    <w:pPr>
+      <w:keepNext/>
       <w:spacing w:before="240" w:after="120"/>
     </w:pPr>
     <w:rPr>
-      <w:rFonts w:ascii="Liberation Sans" w:hAnsi="Liberation Sans" w:eastAsia="PingFang SC" w:cs="Arial Unicode MS"/>
+      <w:rFonts w:ascii="Liberation Sans" w:eastAsia="PingFang SC" w:hAnsi="Liberation Sans" w:cs="Arial Unicode MS"/>
       <w:sz w:val="28"/>
       <w:szCs w:val="28"/>
     </w:rPr>
   </w:style>
-  <w:style w:type="paragraph" w:styleId="TextBody">
+  <w:style w:type="paragraph" w:styleId="BodyText">
     <w:name w:val="Body Text"/>
     <w:basedOn w:val="Normal"/>
-    <w:link w:val="BodyTextChar"/>
     <w:qFormat/>
     <w:pPr>
       <w:spacing w:before="180" w:after="180"/>
     </w:pPr>
-    <w:rPr/>
   </w:style>
   <w:style w:type="paragraph" w:styleId="List">
     <w:name w:val="List"/>
-    <w:basedOn w:val="TextBody"/>
-    <w:pPr/>
+    <w:basedOn w:val="BodyText"/>
     <w:rPr>
       <w:rFonts w:cs="Arial Unicode MS"/>
     </w:rPr>
   </w:style>
   <w:style w:type="paragraph" w:styleId="Caption">
-    <w:name w:val="Caption"/>
+    <w:name w:val="caption"/>
     <w:basedOn w:val="Normal"/>
-    <w:link w:val="BodyTextChar"/>
-    <w:qFormat/>
-    <w:pPr>
-      <w:spacing w:before="0" w:after="120"/>
+    <w:link w:val="CaptionChar"/>
+    <w:qFormat/>
+    <w:pPr>
+      <w:spacing w:after="120"/>
     </w:pPr>
     <w:rPr>
       <w:i/>
     </w:rPr>
   </w:style>
-  <w:style w:type="paragraph" w:styleId="Index">
+  <w:style w:type="paragraph" w:customStyle="1" w:styleId="Index">
     <w:name w:val="Index"/>
     <w:basedOn w:val="Normal"/>
     <w:qFormat/>
@@ -1349,39 +1491,36 @@
       <w:rFonts w:cs="Arial Unicode MS"/>
     </w:rPr>
   </w:style>
-  <w:style w:type="paragraph" w:styleId="FirstParagraph" w:customStyle="1">
+  <w:style w:type="paragraph" w:customStyle="1" w:styleId="FirstParagraph">
     <w:name w:val="First Paragraph"/>
-    <w:basedOn w:val="TextBody"/>
-    <w:next w:val="TextBody"/>
-    <w:qFormat/>
-    <w:pPr/>
-    <w:rPr/>
-  </w:style>
-  <w:style w:type="paragraph" w:styleId="Compact" w:customStyle="1">
+    <w:basedOn w:val="BodyText"/>
+    <w:next w:val="BodyText"/>
+    <w:qFormat/>
+  </w:style>
+  <w:style w:type="paragraph" w:customStyle="1" w:styleId="Compact">
     <w:name w:val="Compact"/>
-    <w:basedOn w:val="TextBody"/>
+    <w:basedOn w:val="BodyText"/>
     <w:qFormat/>
     <w:pPr>
       <w:spacing w:before="36" w:after="36"/>
     </w:pPr>
-    <w:rPr/>
   </w:style>
   <w:style w:type="paragraph" w:styleId="Title">
     <w:name w:val="Title"/>
     <w:basedOn w:val="Normal"/>
-    <w:next w:val="TextBody"/>
-    <w:qFormat/>
-    <w:pPr>
-      <w:keepNext w:val="true"/>
+    <w:next w:val="BodyText"/>
+    <w:qFormat/>
+    <w:pPr>
+      <w:keepNext/>
       <w:keepLines/>
       <w:spacing w:before="480" w:after="240"/>
       <w:jc w:val="center"/>
     </w:pPr>
     <w:rPr>
-      <w:rFonts w:ascii="Calibri" w:hAnsi="Calibri" w:eastAsia="" w:cs="" w:asciiTheme="majorHAnsi" w:cstheme="majorBidi" w:eastAsiaTheme="majorEastAsia" w:hAnsiTheme="majorHAnsi"/>
+      <w:rFonts w:asciiTheme="majorHAnsi" w:eastAsiaTheme="majorEastAsia" w:hAnsiTheme="majorHAnsi" w:cstheme="majorBidi"/>
       <w:b/>
       <w:bCs/>
-      <w:color w:val="345A8A" w:themeColor="accent1" w:themeShade="b5"/>
+      <w:color w:val="345A8A" w:themeColor="accent1" w:themeShade="B5"/>
       <w:sz w:val="36"/>
       <w:szCs w:val="36"/>
     </w:rPr>
@@ -1389,70 +1528,45 @@
   <w:style w:type="paragraph" w:styleId="Subtitle">
     <w:name w:val="Subtitle"/>
     <w:basedOn w:val="Title"/>
-    <w:next w:val="TextBody"/>
-    <w:qFormat/>
-    <w:pPr>
-      <w:keepNext w:val="true"/>
-      <w:keepLines/>
-      <w:spacing w:before="240" w:after="240"/>
-      <w:jc w:val="center"/>
+    <w:next w:val="BodyText"/>
+    <w:qFormat/>
+    <w:pPr>
+      <w:spacing w:before="240"/>
     </w:pPr>
     <w:rPr>
       <w:sz w:val="30"/>
       <w:szCs w:val="30"/>
     </w:rPr>
   </w:style>
-  <w:style w:type="paragraph" w:styleId="Author" w:customStyle="1">
+  <w:style w:type="paragraph" w:customStyle="1" w:styleId="Author">
     <w:name w:val="Author"/>
-    <w:next w:val="TextBody"/>
-    <w:qFormat/>
-    <w:pPr>
-      <w:keepNext w:val="true"/>
+    <w:next w:val="BodyText"/>
+    <w:qFormat/>
+    <w:pPr>
+      <w:keepNext/>
       <w:keepLines/>
-      <w:widowControl/>
-      <w:suppressAutoHyphens w:val="true"/>
-      <w:bidi w:val="0"/>
-      <w:spacing w:before="0" w:after="200"/>
+      <w:spacing w:after="200"/>
       <w:jc w:val="center"/>
     </w:pPr>
-    <w:rPr>
-      <w:rFonts w:ascii="Cambria" w:hAnsi="Cambria" w:eastAsia="Cambria" w:cs="" w:asciiTheme="minorHAnsi" w:cstheme="minorBidi" w:eastAsiaTheme="minorHAnsi" w:hAnsiTheme="minorHAnsi"/>
-      <w:color w:val="auto"/>
-      <w:kern w:val="0"/>
-      <w:sz w:val="24"/>
-      <w:szCs w:val="24"/>
-      <w:lang w:val="en-US" w:eastAsia="en-US" w:bidi="ar-SA"/>
-    </w:rPr>
   </w:style>
   <w:style w:type="paragraph" w:styleId="Date">
     <w:name w:val="Date"/>
-    <w:next w:val="TextBody"/>
-    <w:qFormat/>
-    <w:pPr>
-      <w:keepNext w:val="true"/>
+    <w:next w:val="BodyText"/>
+    <w:qFormat/>
+    <w:pPr>
+      <w:keepNext/>
       <w:keepLines/>
-      <w:widowControl/>
-      <w:suppressAutoHyphens w:val="true"/>
-      <w:bidi w:val="0"/>
-      <w:spacing w:before="0" w:after="200"/>
+      <w:spacing w:after="200"/>
       <w:jc w:val="center"/>
     </w:pPr>
-    <w:rPr>
-      <w:rFonts w:ascii="Cambria" w:hAnsi="Cambria" w:eastAsia="Cambria" w:cs="" w:asciiTheme="minorHAnsi" w:cstheme="minorBidi" w:eastAsiaTheme="minorHAnsi" w:hAnsiTheme="minorHAnsi"/>
-      <w:color w:val="auto"/>
-      <w:kern w:val="0"/>
-      <w:sz w:val="24"/>
-      <w:szCs w:val="24"/>
-      <w:lang w:val="en-US" w:eastAsia="en-US" w:bidi="ar-SA"/>
-    </w:rPr>
-  </w:style>
-  <w:style w:type="paragraph" w:styleId="Abstract" w:customStyle="1">
+  </w:style>
+  <w:style w:type="paragraph" w:customStyle="1" w:styleId="Abstract">
     <w:name w:val="Abstract"/>
     <w:basedOn w:val="Normal"/>
-    <w:next w:val="TextBody"/>
-    <w:qFormat/>
-    <w:pPr>
-      <w:keepNext w:val="true"/>
+    <w:next w:val="BodyText"/>
+    <w:qFormat/>
+    <w:pPr>
+      <w:keepNext/>
       <w:keepLines/>
       <w:spacing w:before="300" w:after="300"/>
     </w:pPr>
@@ -1465,142 +1579,117 @@
     <w:name w:val="Bibliography"/>
     <w:basedOn w:val="Normal"/>
     <w:qFormat/>
-    <w:pPr/>
-    <w:rPr/>
   </w:style>
   <w:style w:type="paragraph" w:styleId="BlockText">
     <w:name w:val="Block Text"/>
-    <w:basedOn w:val="TextBody"/>
-    <w:next w:val="TextBody"/>
+    <w:basedOn w:val="BodyText"/>
+    <w:next w:val="BodyText"/>
     <w:uiPriority w:val="9"/>
     <w:unhideWhenUsed/>
     <w:qFormat/>
     <w:pPr>
       <w:spacing w:before="100" w:after="100"/>
-      <w:ind w:hanging="0"/>
-    </w:pPr>
-    <w:rPr>
-      <w:rFonts w:ascii="Calibri" w:hAnsi="Calibri" w:eastAsia="" w:cs="" w:asciiTheme="majorHAnsi" w:cstheme="majorBidi" w:eastAsiaTheme="majorEastAsia" w:hAnsiTheme="majorHAnsi"/>
+    </w:pPr>
+    <w:rPr>
+      <w:rFonts w:asciiTheme="majorHAnsi" w:eastAsiaTheme="majorEastAsia" w:hAnsiTheme="majorHAnsi" w:cstheme="majorBidi"/>
       <w:bCs/>
       <w:sz w:val="20"/>
       <w:szCs w:val="20"/>
     </w:rPr>
   </w:style>
-  <w:style w:type="paragraph" w:styleId="Footnote">
-    <w:name w:val="Footnote Text"/>
+  <w:style w:type="paragraph" w:styleId="FootnoteText">
+    <w:name w:val="footnote text"/>
     <w:basedOn w:val="Normal"/>
     <w:uiPriority w:val="9"/>
     <w:unhideWhenUsed/>
     <w:qFormat/>
-    <w:pPr/>
-    <w:rPr/>
-  </w:style>
-  <w:style w:type="paragraph" w:styleId="DefinitionTerm" w:customStyle="1">
+  </w:style>
+  <w:style w:type="paragraph" w:customStyle="1" w:styleId="DefinitionTerm">
     <w:name w:val="Definition Term"/>
     <w:basedOn w:val="Normal"/>
     <w:next w:val="Definition"/>
     <w:qFormat/>
     <w:pPr>
-      <w:keepNext w:val="true"/>
+      <w:keepNext/>
       <w:keepLines/>
-      <w:spacing w:before="0" w:after="0"/>
+      <w:spacing w:after="0"/>
     </w:pPr>
     <w:rPr>
       <w:b/>
     </w:rPr>
   </w:style>
-  <w:style w:type="paragraph" w:styleId="Definition" w:customStyle="1">
+  <w:style w:type="paragraph" w:customStyle="1" w:styleId="Definition">
     <w:name w:val="Definition"/>
     <w:basedOn w:val="Normal"/>
     <w:qFormat/>
-    <w:pPr/>
-    <w:rPr/>
-  </w:style>
-  <w:style w:type="paragraph" w:styleId="TableCaption" w:customStyle="1">
+  </w:style>
+  <w:style w:type="paragraph" w:customStyle="1" w:styleId="TableCaption">
     <w:name w:val="Table Caption"/>
     <w:basedOn w:val="Caption"/>
     <w:qFormat/>
     <w:pPr>
-      <w:keepNext w:val="true"/>
-    </w:pPr>
-    <w:rPr/>
-  </w:style>
-  <w:style w:type="paragraph" w:styleId="ImageCaption" w:customStyle="1">
+      <w:keepNext/>
+    </w:pPr>
+  </w:style>
+  <w:style w:type="paragraph" w:customStyle="1" w:styleId="ImageCaption">
     <w:name w:val="Image Caption"/>
     <w:basedOn w:val="Caption"/>
     <w:qFormat/>
-    <w:pPr/>
-    <w:rPr/>
-  </w:style>
-  <w:style w:type="paragraph" w:styleId="Figure" w:customStyle="1">
+  </w:style>
+  <w:style w:type="paragraph" w:customStyle="1" w:styleId="Figure">
     <w:name w:val="Figure"/>
     <w:basedOn w:val="Normal"/>
     <w:qFormat/>
-    <w:pPr/>
-    <w:rPr/>
-  </w:style>
-  <w:style w:type="paragraph" w:styleId="CaptionedFigure" w:customStyle="1">
+  </w:style>
+  <w:style w:type="paragraph" w:customStyle="1" w:styleId="CaptionedFigure">
     <w:name w:val="Captioned Figure"/>
     <w:basedOn w:val="Figure"/>
     <w:qFormat/>
     <w:pPr>
-      <w:keepNext w:val="true"/>
-    </w:pPr>
-    <w:rPr/>
+      <w:keepNext/>
+    </w:pPr>
   </w:style>
   <w:style w:type="paragraph" w:styleId="TOCHeading">
     <w:name w:val="TOC Heading"/>
     <w:basedOn w:val="Heading1"/>
-    <w:next w:val="TextBody"/>
+    <w:next w:val="BodyText"/>
     <w:uiPriority w:val="39"/>
     <w:unhideWhenUsed/>
     <w:qFormat/>
     <w:pPr>
-      <w:spacing w:lineRule="auto" w:line="259" w:before="240" w:after="0"/>
-    </w:pPr>
-    <w:rPr>
-      <w:rFonts w:ascii="Calibri" w:hAnsi="Calibri" w:eastAsia="" w:cs="" w:asciiTheme="majorHAnsi" w:cstheme="majorBidi" w:eastAsiaTheme="majorEastAsia" w:hAnsiTheme="majorHAnsi"/>
-      <w:b w:val="false"/>
-      <w:bCs w:val="false"/>
-      <w:color w:val="365F91" w:themeColor="accent1" w:themeShade="bf"/>
-    </w:rPr>
-  </w:style>
-  <w:style w:type="paragraph" w:styleId="HeaderandFooter">
+      <w:spacing w:before="240" w:line="259" w:lineRule="auto"/>
+    </w:pPr>
+    <w:rPr>
+      <w:b w:val="0"/>
+      <w:bCs w:val="0"/>
+      <w:color w:val="365F91" w:themeColor="accent1" w:themeShade="BF"/>
+    </w:rPr>
+  </w:style>
+  <w:style w:type="paragraph" w:customStyle="1" w:styleId="HeaderandFooter">
     <w:name w:val="Header and Footer"/>
     <w:basedOn w:val="Normal"/>
     <w:qFormat/>
     <w:pPr>
       <w:suppressLineNumbers/>
       <w:tabs>
-        <w:tab w:val="clear" w:pos="720"/>
-        <w:tab w:val="center" w:pos="4680" w:leader="none"/>
-        <w:tab w:val="right" w:pos="9360" w:leader="none"/>
+        <w:tab w:val="center" w:pos="4680"/>
+        <w:tab w:val="right" w:pos="9360"/>
       </w:tabs>
     </w:pPr>
-    <w:rPr/>
   </w:style>
   <w:style w:type="paragraph" w:styleId="Header">
-    <w:name w:val="Header"/>
+    <w:name w:val="header"/>
     <w:basedOn w:val="HeaderandFooter"/>
+  </w:style>
+  <w:style w:type="paragraph" w:styleId="Footer">
+    <w:name w:val="footer"/>
+    <w:basedOn w:val="HeaderandFooter"/>
+  </w:style>
+  <w:style w:type="paragraph" w:styleId="IndexHeading">
+    <w:name w:val="index heading"/>
+    <w:basedOn w:val="Heading"/>
     <w:pPr>
       <w:suppressLineNumbers/>
-    </w:pPr>
-    <w:rPr/>
-  </w:style>
-  <w:style w:type="paragraph" w:styleId="Footer">
-    <w:name w:val="Footer"/>
-    <w:basedOn w:val="HeaderandFooter"/>
-    <w:pPr>
-      <w:suppressLineNumbers/>
-    </w:pPr>
-    <w:rPr/>
-  </w:style>
-  <w:style w:type="paragraph" w:styleId="IndexHeading">
-    <w:name w:val="Index Heading"/>
-    <w:basedOn w:val="Heading"/>
-    <w:pPr>
-      <w:suppressLineNumbers/>
-      <w:ind w:left="0" w:hanging="0"/>
     </w:pPr>
     <w:rPr>
       <w:b/>
@@ -1610,131 +1699,101 @@
     </w:rPr>
   </w:style>
   <w:style w:type="paragraph" w:styleId="TOAHeading">
-    <w:name w:val="TOA Heading"/>
+    <w:name w:val="toa heading"/>
     <w:basedOn w:val="IndexHeading"/>
     <w:qFormat/>
-    <w:pPr>
-      <w:suppressLineNumbers/>
-      <w:ind w:left="0" w:hanging="0"/>
-    </w:pPr>
-    <w:rPr>
-      <w:b/>
-      <w:bCs/>
-      <w:sz w:val="32"/>
-      <w:szCs w:val="32"/>
-    </w:rPr>
-  </w:style>
-  <w:style w:type="paragraph" w:styleId="Contents1">
-    <w:name w:val="TOC 1"/>
+  </w:style>
+  <w:style w:type="paragraph" w:styleId="TOC1">
+    <w:name w:val="toc 1"/>
     <w:basedOn w:val="Index"/>
     <w:pPr>
       <w:tabs>
-        <w:tab w:val="clear" w:pos="720"/>
-        <w:tab w:val="right" w:pos="9360" w:leader="dot"/>
+        <w:tab w:val="right" w:leader="dot" w:pos="9360"/>
       </w:tabs>
-      <w:ind w:left="0" w:hanging="0"/>
-    </w:pPr>
-    <w:rPr/>
-  </w:style>
-  <w:style w:type="paragraph" w:styleId="Contents2">
-    <w:name w:val="TOC 2"/>
+    </w:pPr>
+  </w:style>
+  <w:style w:type="paragraph" w:styleId="TOC2">
+    <w:name w:val="toc 2"/>
     <w:basedOn w:val="Index"/>
     <w:pPr>
       <w:tabs>
-        <w:tab w:val="clear" w:pos="720"/>
-        <w:tab w:val="right" w:pos="9077" w:leader="dot"/>
+        <w:tab w:val="right" w:leader="dot" w:pos="9077"/>
       </w:tabs>
-      <w:ind w:left="283" w:hanging="0"/>
-    </w:pPr>
-    <w:rPr/>
-  </w:style>
-  <w:style w:type="paragraph" w:styleId="Contents3">
-    <w:name w:val="TOC 3"/>
+      <w:ind w:left="283"/>
+    </w:pPr>
+  </w:style>
+  <w:style w:type="paragraph" w:styleId="TOC3">
+    <w:name w:val="toc 3"/>
     <w:basedOn w:val="Index"/>
     <w:pPr>
       <w:tabs>
-        <w:tab w:val="clear" w:pos="720"/>
-        <w:tab w:val="right" w:pos="8794" w:leader="dot"/>
+        <w:tab w:val="right" w:leader="dot" w:pos="8794"/>
       </w:tabs>
-      <w:ind w:left="566" w:hanging="0"/>
-    </w:pPr>
-    <w:rPr/>
-  </w:style>
-  <w:style w:type="paragraph" w:styleId="Contents4">
-    <w:name w:val="TOC 4"/>
+      <w:ind w:left="566"/>
+    </w:pPr>
+  </w:style>
+  <w:style w:type="paragraph" w:styleId="TOC4">
+    <w:name w:val="toc 4"/>
     <w:basedOn w:val="Index"/>
     <w:pPr>
       <w:tabs>
-        <w:tab w:val="clear" w:pos="720"/>
-        <w:tab w:val="right" w:pos="8511" w:leader="dot"/>
+        <w:tab w:val="right" w:leader="dot" w:pos="8511"/>
       </w:tabs>
-      <w:ind w:left="849" w:hanging="0"/>
-    </w:pPr>
-    <w:rPr/>
-  </w:style>
-  <w:style w:type="paragraph" w:styleId="Contents5">
-    <w:name w:val="TOC 5"/>
+      <w:ind w:left="849"/>
+    </w:pPr>
+  </w:style>
+  <w:style w:type="paragraph" w:styleId="TOC5">
+    <w:name w:val="toc 5"/>
     <w:basedOn w:val="Index"/>
     <w:pPr>
       <w:tabs>
-        <w:tab w:val="clear" w:pos="720"/>
-        <w:tab w:val="right" w:pos="8228" w:leader="dot"/>
+        <w:tab w:val="right" w:leader="dot" w:pos="8228"/>
       </w:tabs>
-      <w:ind w:left="1132" w:hanging="0"/>
-    </w:pPr>
-    <w:rPr/>
-  </w:style>
-  <w:style w:type="paragraph" w:styleId="Contents6">
-    <w:name w:val="TOC 6"/>
+      <w:ind w:left="1132"/>
+    </w:pPr>
+  </w:style>
+  <w:style w:type="paragraph" w:styleId="TOC6">
+    <w:name w:val="toc 6"/>
     <w:basedOn w:val="Index"/>
     <w:pPr>
       <w:tabs>
-        <w:tab w:val="clear" w:pos="720"/>
-        <w:tab w:val="right" w:pos="7945" w:leader="dot"/>
+        <w:tab w:val="right" w:leader="dot" w:pos="7945"/>
       </w:tabs>
-      <w:ind w:left="1415" w:hanging="0"/>
-    </w:pPr>
-    <w:rPr/>
-  </w:style>
-  <w:style w:type="paragraph" w:styleId="Contents7">
-    <w:name w:val="TOC 7"/>
+      <w:ind w:left="1415"/>
+    </w:pPr>
+  </w:style>
+  <w:style w:type="paragraph" w:styleId="TOC7">
+    <w:name w:val="toc 7"/>
     <w:basedOn w:val="Index"/>
     <w:pPr>
       <w:tabs>
-        <w:tab w:val="clear" w:pos="720"/>
-        <w:tab w:val="right" w:pos="7662" w:leader="dot"/>
+        <w:tab w:val="right" w:leader="dot" w:pos="7662"/>
       </w:tabs>
-      <w:ind w:left="1698" w:hanging="0"/>
-    </w:pPr>
-    <w:rPr/>
-  </w:style>
-  <w:style w:type="paragraph" w:styleId="Contents8">
-    <w:name w:val="TOC 8"/>
+      <w:ind w:left="1698"/>
+    </w:pPr>
+  </w:style>
+  <w:style w:type="paragraph" w:styleId="TOC8">
+    <w:name w:val="toc 8"/>
     <w:basedOn w:val="Index"/>
     <w:pPr>
       <w:tabs>
-        <w:tab w:val="clear" w:pos="720"/>
-        <w:tab w:val="right" w:pos="7379" w:leader="dot"/>
+        <w:tab w:val="right" w:leader="dot" w:pos="7379"/>
       </w:tabs>
-      <w:ind w:left="1981" w:hanging="0"/>
-    </w:pPr>
-    <w:rPr/>
-  </w:style>
-  <w:style w:type="paragraph" w:styleId="Contents9">
-    <w:name w:val="TOC 9"/>
+      <w:ind w:left="1981"/>
+    </w:pPr>
+  </w:style>
+  <w:style w:type="paragraph" w:styleId="TOC9">
+    <w:name w:val="toc 9"/>
     <w:basedOn w:val="Index"/>
     <w:pPr>
       <w:tabs>
-        <w:tab w:val="clear" w:pos="720"/>
-        <w:tab w:val="right" w:pos="7096" w:leader="dot"/>
+        <w:tab w:val="right" w:leader="dot" w:pos="7096"/>
       </w:tabs>
-      <w:ind w:left="2264" w:hanging="0"/>
-    </w:pPr>
-    <w:rPr/>
-  </w:style>
-  <w:style w:type="table" w:default="1" w:styleId="Table">
+      <w:ind w:left="2264"/>
+    </w:pPr>
+  </w:style>
+  <w:style w:type="table" w:customStyle="1" w:styleId="Table">
     <w:name w:val="Table"/>
-    <w:basedOn w:val="TableNormal"/>
     <w:semiHidden/>
     <w:unhideWhenUsed/>
     <w:qFormat/>
@@ -1746,6 +1805,44 @@
         <w:right w:w="108" w:type="dxa"/>
       </w:tblCellMar>
     </w:tblPr>
+  </w:style>
+  <w:style w:type="paragraph" w:styleId="NoSpacing">
+    <w:name w:val="No Spacing"/>
+    <w:link w:val="NoSpacingChar"/>
+    <w:uiPriority w:val="1"/>
+    <w:qFormat/>
+    <w:rsid w:val="007B5459"/>
+    <w:pPr>
+      <w:suppressAutoHyphens w:val="0"/>
+    </w:pPr>
+    <w:rPr>
+      <w:rFonts w:eastAsiaTheme="minorEastAsia"/>
+      <w:sz w:val="22"/>
+      <w:szCs w:val="22"/>
+      <w:lang w:eastAsia="zh-CN"/>
+    </w:rPr>
+  </w:style>
+  <w:style w:type="character" w:customStyle="1" w:styleId="NoSpacingChar">
+    <w:name w:val="No Spacing Char"/>
+    <w:basedOn w:val="DefaultParagraphFont"/>
+    <w:link w:val="NoSpacing"/>
+    <w:uiPriority w:val="1"/>
+    <w:rsid w:val="007B5459"/>
+    <w:rPr>
+      <w:rFonts w:eastAsiaTheme="minorEastAsia"/>
+      <w:sz w:val="22"/>
+      <w:szCs w:val="22"/>
+      <w:lang w:eastAsia="zh-CN"/>
+    </w:rPr>
+  </w:style>
+  <w:style w:type="paragraph" w:customStyle="1" w:styleId="Style1">
+    <w:name w:val="Style1"/>
+    <w:basedOn w:val="Title"/>
+    <w:qFormat/>
+    <w:rsid w:val="005D1572"/>
+    <w:pPr>
+      <w:pageBreakBefore/>
+    </w:pPr>
   </w:style>
 </w:styles>
 </file>
@@ -2066,4 +2163,16 @@
   </a:objectDefaults>
   <a:extraClrSchemeLst/>
 </a:theme>
+</file>
+
+<file path=customXml/item1.xml><?xml version="1.0" encoding="utf-8"?>
+<b:Sources xmlns:b="http://schemas.openxmlformats.org/officeDocument/2006/bibliography" xmlns="http://schemas.openxmlformats.org/officeDocument/2006/bibliography" SelectedStyle="/APASixthEditionOfficeOnline.xsl" StyleName="APA" Version="6"/>
+</file>
+
+<file path=customXml/itemProps1.xml><?xml version="1.0" encoding="utf-8"?>
+<ds:datastoreItem xmlns:ds="http://schemas.openxmlformats.org/officeDocument/2006/customXml" ds:itemID="{D82568A7-6062-B248-85B0-6808FF847900}">
+  <ds:schemaRefs>
+    <ds:schemaRef ds:uri="http://schemas.openxmlformats.org/officeDocument/2006/bibliography"/>
+  </ds:schemaRefs>
+</ds:datastoreItem>
 </file>
</xml_diff>